<commit_message>
replace templates decision log, meeting minutes
</commit_message>
<xml_diff>
--- a/docs/assets/decision-log.docx
+++ b/docs/assets/decision-log.docx
@@ -1,24 +1,33 @@
 
 <file path=word/document.xml><?xml version="1.0" encoding="utf-8"?>
-<w:document xmlns:wpc="http://schemas.microsoft.com/office/word/2010/wordprocessingCanvas" xmlns:cx="http://schemas.microsoft.com/office/drawing/2014/chartex" xmlns:cx1="http://schemas.microsoft.com/office/drawing/2015/9/8/chartex" xmlns:cx2="http://schemas.microsoft.com/office/drawing/2015/10/21/chartex" xmlns:cx3="http://schemas.microsoft.com/office/drawing/2016/5/9/chartex" xmlns:cx4="http://schemas.microsoft.com/office/drawing/2016/5/10/chartex" xmlns:cx5="http://schemas.microsoft.com/office/drawing/2016/5/11/chartex" xmlns:cx6="http://schemas.microsoft.com/office/drawing/2016/5/12/chartex" xmlns:cx7="http://schemas.microsoft.com/office/drawing/2016/5/13/chartex" xmlns:cx8="http://schemas.microsoft.com/office/drawing/2016/5/14/chartex" xmlns:mc="http://schemas.openxmlformats.org/markup-compatibility/2006" xmlns:aink="http://schemas.microsoft.com/office/drawing/2016/ink" xmlns:am3d="http://schemas.microsoft.com/office/drawing/2017/model3d" xmlns:o="urn:schemas-microsoft-com:office:office" xmlns:r="http://schemas.openxmlformats.org/officeDocument/2006/relationships" xmlns:m="http://schemas.openxmlformats.org/officeDocument/2006/math" xmlns:v="urn:schemas-microsoft-com:vml" xmlns:wp14="http://schemas.microsoft.com/office/word/2010/wordprocessingDrawing" xmlns:wp="http://schemas.openxmlformats.org/drawingml/2006/wordprocessingDrawing" xmlns:w10="urn:schemas-microsoft-com:office:word" xmlns:w="http://schemas.openxmlformats.org/wordprocessingml/2006/main" xmlns:w14="http://schemas.microsoft.com/office/word/2010/wordml" xmlns:w15="http://schemas.microsoft.com/office/word/2012/wordml" xmlns:w16cex="http://schemas.microsoft.com/office/word/2018/wordml/cex" xmlns:w16cid="http://schemas.microsoft.com/office/word/2016/wordml/cid" xmlns:w16="http://schemas.microsoft.com/office/word/2018/wordml" xmlns:w16sdtdh="http://schemas.microsoft.com/office/word/2020/wordml/sdtdatahash" xmlns:w16se="http://schemas.microsoft.com/office/word/2015/wordml/symex" xmlns:wpg="http://schemas.microsoft.com/office/word/2010/wordprocessingGroup" xmlns:wpi="http://schemas.microsoft.com/office/word/2010/wordprocessingInk" xmlns:wne="http://schemas.microsoft.com/office/word/2006/wordml" xmlns:wps="http://schemas.microsoft.com/office/word/2010/wordprocessingShape" mc:Ignorable="w14 w15 w16se w16cid w16 w16cex w16sdtdh wp14">
+<w:document xmlns:wpc="http://schemas.microsoft.com/office/word/2010/wordprocessingCanvas" xmlns:cx="http://schemas.microsoft.com/office/drawing/2014/chartex" xmlns:cx1="http://schemas.microsoft.com/office/drawing/2015/9/8/chartex" xmlns:cx2="http://schemas.microsoft.com/office/drawing/2015/10/21/chartex" xmlns:cx3="http://schemas.microsoft.com/office/drawing/2016/5/9/chartex" xmlns:cx4="http://schemas.microsoft.com/office/drawing/2016/5/10/chartex" xmlns:cx5="http://schemas.microsoft.com/office/drawing/2016/5/11/chartex" xmlns:cx6="http://schemas.microsoft.com/office/drawing/2016/5/12/chartex" xmlns:cx7="http://schemas.microsoft.com/office/drawing/2016/5/13/chartex" xmlns:cx8="http://schemas.microsoft.com/office/drawing/2016/5/14/chartex" xmlns:mc="http://schemas.openxmlformats.org/markup-compatibility/2006" xmlns:aink="http://schemas.microsoft.com/office/drawing/2016/ink" xmlns:am3d="http://schemas.microsoft.com/office/drawing/2017/model3d" xmlns:o="urn:schemas-microsoft-com:office:office" xmlns:r="http://schemas.openxmlformats.org/officeDocument/2006/relationships" xmlns:m="http://schemas.openxmlformats.org/officeDocument/2006/math" xmlns:v="urn:schemas-microsoft-com:vml" xmlns:wp14="http://schemas.microsoft.com/office/word/2010/wordprocessingDrawing" xmlns:wp="http://schemas.openxmlformats.org/drawingml/2006/wordprocessingDrawing" xmlns:w10="urn:schemas-microsoft-com:office:word" xmlns:w="http://schemas.openxmlformats.org/wordprocessingml/2006/main" xmlns:w14="http://schemas.microsoft.com/office/word/2010/wordml" xmlns:w15="http://schemas.microsoft.com/office/word/2012/wordml" xmlns:w16cid="http://schemas.microsoft.com/office/word/2016/wordml/cid" xmlns:w16se="http://schemas.microsoft.com/office/word/2015/wordml/symex" xmlns:wpg="http://schemas.microsoft.com/office/word/2010/wordprocessingGroup" xmlns:wpi="http://schemas.microsoft.com/office/word/2010/wordprocessingInk" xmlns:wne="http://schemas.microsoft.com/office/word/2006/wordml" xmlns:wps="http://schemas.microsoft.com/office/word/2010/wordprocessingShape" mc:Ignorable="w14 w15 w16se w16cid wp14">
   <w:body>
     <w:p>
       <w:pPr>
         <w:pStyle w:val="Heading1"/>
         <w:rPr>
-          <w:rFonts w:asciiTheme="minorHAnsi" w:eastAsia="Times New Roman" w:hAnsiTheme="minorHAnsi" w:cstheme="minorHAnsi"/>
+          <w:rFonts w:eastAsia="Times New Roman"/>
         </w:rPr>
       </w:pPr>
       <w:r>
         <w:rPr>
-          <w:rFonts w:asciiTheme="minorHAnsi" w:eastAsia="Times New Roman" w:hAnsiTheme="minorHAnsi" w:cstheme="minorHAnsi"/>
+          <w:rFonts w:eastAsia="Times New Roman"/>
         </w:rPr>
-        <w:t>Decision to be taken</w:t>
+        <w:t>Task No: Title</w:t>
+      </w:r>
+    </w:p>
+    <w:p>
+      <w:pPr>
+        <w:pStyle w:val="NormalWeb"/>
+        <w:divId w:val="1984658953"/>
+      </w:pPr>
+      <w:r>
+        <w:t>Add your comments directly to the page. Include links to any relevant research, data, or feedback.</w:t>
       </w:r>
     </w:p>
     <w:tbl>
       <w:tblPr>
-        <w:tblW w:w="9221" w:type="dxa"/>
+        <w:tblW w:w="9024" w:type="dxa"/>
         <w:tblBorders>
           <w:top w:val="single" w:sz="6" w:space="0" w:color="auto"/>
           <w:left w:val="single" w:sz="6" w:space="0" w:color="auto"/>
@@ -28,18 +37,18 @@
         <w:tblLook w:val="04A0" w:firstRow="1" w:lastRow="0" w:firstColumn="1" w:lastColumn="0" w:noHBand="0" w:noVBand="1"/>
       </w:tblPr>
       <w:tblGrid>
-        <w:gridCol w:w="1612"/>
-        <w:gridCol w:w="7609"/>
+        <w:gridCol w:w="480"/>
+        <w:gridCol w:w="480"/>
       </w:tblGrid>
       <w:tr>
         <w:trPr>
-          <w:divId w:val="1102452868"/>
+          <w:divId w:val="1403941451"/>
           <w:cantSplit/>
-          <w:trHeight w:val="295"/>
+          <w:trHeight w:val="258"/>
         </w:trPr>
         <w:tc>
           <w:tcPr>
-            <w:tcW w:w="1612" w:type="dxa"/>
+            <w:tcW w:w="0" w:type="auto"/>
             <w:tcBorders>
               <w:top w:val="single" w:sz="6" w:space="0" w:color="auto"/>
               <w:left w:val="single" w:sz="6" w:space="0" w:color="auto"/>
@@ -58,15 +67,14 @@
           <w:p>
             <w:pPr>
               <w:pStyle w:val="NormalWeb"/>
-              <w:rPr>
-                <w:rFonts w:asciiTheme="minorHAnsi" w:hAnsiTheme="minorHAnsi" w:cstheme="minorHAnsi"/>
+              <w:jc w:val="center"/>
+              <w:rPr>
                 <w:b/>
                 <w:bCs/>
               </w:rPr>
             </w:pPr>
             <w:r>
               <w:rPr>
-                <w:rFonts w:asciiTheme="minorHAnsi" w:hAnsiTheme="minorHAnsi" w:cstheme="minorHAnsi"/>
                 <w:b/>
                 <w:bCs/>
               </w:rPr>
@@ -76,7 +84,7 @@
         </w:tc>
         <w:tc>
           <w:tcPr>
-            <w:tcW w:w="7609" w:type="dxa"/>
+            <w:tcW w:w="0" w:type="auto"/>
             <w:tcBorders>
               <w:top w:val="single" w:sz="6" w:space="0" w:color="auto"/>
               <w:left w:val="single" w:sz="6" w:space="0" w:color="auto"/>
@@ -95,29 +103,25 @@
           <w:p>
             <w:pPr>
               <w:pStyle w:val="NormalWeb"/>
-              <w:rPr>
-                <w:rFonts w:asciiTheme="minorHAnsi" w:hAnsiTheme="minorHAnsi" w:cstheme="minorHAnsi"/>
-              </w:rPr>
             </w:pPr>
             <w:r>
               <w:rPr>
                 <w:rStyle w:val="status-macro"/>
-                <w:rFonts w:asciiTheme="minorHAnsi" w:hAnsiTheme="minorHAnsi" w:cstheme="minorHAnsi"/>
-              </w:rPr>
-              <w:t>DECIDED | DEFERRED | IN-PROGRESS</w:t>
+              </w:rPr>
+              <w:t>NOT STARTED / STARTED/ CLOSED</w:t>
             </w:r>
           </w:p>
         </w:tc>
       </w:tr>
       <w:tr>
         <w:trPr>
-          <w:divId w:val="1102452868"/>
+          <w:divId w:val="1403941451"/>
           <w:cantSplit/>
-          <w:trHeight w:val="282"/>
+          <w:trHeight w:val="272"/>
         </w:trPr>
         <w:tc>
           <w:tcPr>
-            <w:tcW w:w="1612" w:type="dxa"/>
+            <w:tcW w:w="0" w:type="auto"/>
             <w:tcBorders>
               <w:top w:val="single" w:sz="6" w:space="0" w:color="auto"/>
               <w:left w:val="single" w:sz="6" w:space="0" w:color="auto"/>
@@ -136,15 +140,14 @@
           <w:p>
             <w:pPr>
               <w:pStyle w:val="NormalWeb"/>
-              <w:rPr>
-                <w:rFonts w:asciiTheme="minorHAnsi" w:hAnsiTheme="minorHAnsi" w:cstheme="minorHAnsi"/>
+              <w:jc w:val="center"/>
+              <w:rPr>
                 <w:b/>
                 <w:bCs/>
               </w:rPr>
             </w:pPr>
             <w:r>
               <w:rPr>
-                <w:rFonts w:asciiTheme="minorHAnsi" w:hAnsiTheme="minorHAnsi" w:cstheme="minorHAnsi"/>
                 <w:b/>
                 <w:bCs/>
               </w:rPr>
@@ -154,7 +157,7 @@
         </w:tc>
         <w:tc>
           <w:tcPr>
-            <w:tcW w:w="7609" w:type="dxa"/>
+            <w:tcW w:w="0" w:type="auto"/>
             <w:tcBorders>
               <w:top w:val="single" w:sz="6" w:space="0" w:color="auto"/>
               <w:left w:val="single" w:sz="6" w:space="0" w:color="auto"/>
@@ -173,29 +176,43 @@
           <w:p>
             <w:pPr>
               <w:pStyle w:val="NormalWeb"/>
-              <w:rPr>
-                <w:rFonts w:asciiTheme="minorHAnsi" w:hAnsiTheme="minorHAnsi" w:cstheme="minorHAnsi"/>
-              </w:rPr>
             </w:pPr>
             <w:r>
               <w:rPr>
                 <w:rStyle w:val="status-macro"/>
-                <w:rFonts w:asciiTheme="minorHAnsi" w:hAnsiTheme="minorHAnsi" w:cstheme="minorHAnsi"/>
-              </w:rPr>
-              <w:t>HIGH | MEDIUM | LOW</w:t>
+              </w:rPr>
+              <w:t>HIGH</w:t>
+            </w:r>
+            <w:r>
+              <w:t xml:space="preserve"> / </w:t>
+            </w:r>
+            <w:r>
+              <w:rPr>
+                <w:rStyle w:val="status-macro"/>
+              </w:rPr>
+              <w:t>MEDIUM</w:t>
+            </w:r>
+            <w:r>
+              <w:t xml:space="preserve"> / </w:t>
+            </w:r>
+            <w:r>
+              <w:rPr>
+                <w:rStyle w:val="status-macro"/>
+              </w:rPr>
+              <w:t>LOW</w:t>
             </w:r>
           </w:p>
         </w:tc>
       </w:tr>
       <w:tr>
         <w:trPr>
-          <w:divId w:val="1102452868"/>
+          <w:divId w:val="1403941451"/>
           <w:cantSplit/>
-          <w:trHeight w:val="295"/>
+          <w:trHeight w:val="258"/>
         </w:trPr>
         <w:tc>
           <w:tcPr>
-            <w:tcW w:w="1612" w:type="dxa"/>
+            <w:tcW w:w="0" w:type="auto"/>
             <w:tcBorders>
               <w:top w:val="single" w:sz="6" w:space="0" w:color="auto"/>
               <w:left w:val="single" w:sz="6" w:space="0" w:color="auto"/>
@@ -214,15 +231,14 @@
           <w:p>
             <w:pPr>
               <w:pStyle w:val="NormalWeb"/>
-              <w:rPr>
-                <w:rFonts w:asciiTheme="minorHAnsi" w:hAnsiTheme="minorHAnsi" w:cstheme="minorHAnsi"/>
+              <w:jc w:val="center"/>
+              <w:rPr>
                 <w:b/>
                 <w:bCs/>
               </w:rPr>
             </w:pPr>
             <w:r>
               <w:rPr>
-                <w:rFonts w:asciiTheme="minorHAnsi" w:hAnsiTheme="minorHAnsi" w:cstheme="minorHAnsi"/>
                 <w:b/>
                 <w:bCs/>
               </w:rPr>
@@ -232,26 +248,25 @@
         </w:tc>
         <w:tc>
           <w:tcPr>
-            <w:tcW w:w="7609" w:type="dxa"/>
-            <w:tcBorders>
-              <w:top w:val="single" w:sz="6" w:space="0" w:color="auto"/>
-              <w:left w:val="single" w:sz="6" w:space="0" w:color="auto"/>
-              <w:bottom w:val="single" w:sz="6" w:space="0" w:color="auto"/>
-              <w:right w:val="single" w:sz="6" w:space="0" w:color="auto"/>
-            </w:tcBorders>
-            <w:tcMar>
-              <w:top w:w="75" w:type="dxa"/>
-              <w:left w:w="75" w:type="dxa"/>
-              <w:bottom w:w="75" w:type="dxa"/>
-              <w:right w:w="75" w:type="dxa"/>
-            </w:tcMar>
-            <w:vAlign w:val="center"/>
-            <w:hideMark/>
-          </w:tcPr>
-          <w:p>
-            <w:pPr>
-              <w:rPr>
-                <w:rFonts w:asciiTheme="minorHAnsi" w:hAnsiTheme="minorHAnsi" w:cstheme="minorHAnsi"/>
+            <w:tcW w:w="0" w:type="auto"/>
+            <w:tcBorders>
+              <w:top w:val="single" w:sz="6" w:space="0" w:color="auto"/>
+              <w:left w:val="single" w:sz="6" w:space="0" w:color="auto"/>
+              <w:bottom w:val="single" w:sz="6" w:space="0" w:color="auto"/>
+              <w:right w:val="single" w:sz="6" w:space="0" w:color="auto"/>
+            </w:tcBorders>
+            <w:tcMar>
+              <w:top w:w="75" w:type="dxa"/>
+              <w:left w:w="75" w:type="dxa"/>
+              <w:bottom w:w="75" w:type="dxa"/>
+              <w:right w:w="75" w:type="dxa"/>
+            </w:tcMar>
+            <w:vAlign w:val="center"/>
+            <w:hideMark/>
+          </w:tcPr>
+          <w:p>
+            <w:pPr>
+              <w:rPr>
                 <w:b/>
                 <w:bCs/>
               </w:rPr>
@@ -261,13 +276,13 @@
       </w:tr>
       <w:tr>
         <w:trPr>
-          <w:divId w:val="1102452868"/>
+          <w:divId w:val="1403941451"/>
           <w:cantSplit/>
-          <w:trHeight w:val="295"/>
+          <w:trHeight w:val="272"/>
         </w:trPr>
         <w:tc>
           <w:tcPr>
-            <w:tcW w:w="1612" w:type="dxa"/>
+            <w:tcW w:w="0" w:type="auto"/>
             <w:tcBorders>
               <w:top w:val="single" w:sz="6" w:space="0" w:color="auto"/>
               <w:left w:val="single" w:sz="6" w:space="0" w:color="auto"/>
@@ -286,15 +301,14 @@
           <w:p>
             <w:pPr>
               <w:pStyle w:val="NormalWeb"/>
-              <w:rPr>
-                <w:rFonts w:asciiTheme="minorHAnsi" w:hAnsiTheme="minorHAnsi" w:cstheme="minorHAnsi"/>
+              <w:jc w:val="center"/>
+              <w:rPr>
                 <w:b/>
                 <w:bCs/>
               </w:rPr>
             </w:pPr>
             <w:r>
               <w:rPr>
-                <w:rFonts w:asciiTheme="minorHAnsi" w:hAnsiTheme="minorHAnsi" w:cstheme="minorHAnsi"/>
                 <w:b/>
                 <w:bCs/>
               </w:rPr>
@@ -304,26 +318,25 @@
         </w:tc>
         <w:tc>
           <w:tcPr>
-            <w:tcW w:w="7609" w:type="dxa"/>
-            <w:tcBorders>
-              <w:top w:val="single" w:sz="6" w:space="0" w:color="auto"/>
-              <w:left w:val="single" w:sz="6" w:space="0" w:color="auto"/>
-              <w:bottom w:val="single" w:sz="6" w:space="0" w:color="auto"/>
-              <w:right w:val="single" w:sz="6" w:space="0" w:color="auto"/>
-            </w:tcBorders>
-            <w:tcMar>
-              <w:top w:w="75" w:type="dxa"/>
-              <w:left w:w="75" w:type="dxa"/>
-              <w:bottom w:w="75" w:type="dxa"/>
-              <w:right w:w="75" w:type="dxa"/>
-            </w:tcMar>
-            <w:vAlign w:val="center"/>
-            <w:hideMark/>
-          </w:tcPr>
-          <w:p>
-            <w:pPr>
-              <w:rPr>
-                <w:rFonts w:asciiTheme="minorHAnsi" w:hAnsiTheme="minorHAnsi" w:cstheme="minorHAnsi"/>
+            <w:tcW w:w="0" w:type="auto"/>
+            <w:tcBorders>
+              <w:top w:val="single" w:sz="6" w:space="0" w:color="auto"/>
+              <w:left w:val="single" w:sz="6" w:space="0" w:color="auto"/>
+              <w:bottom w:val="single" w:sz="6" w:space="0" w:color="auto"/>
+              <w:right w:val="single" w:sz="6" w:space="0" w:color="auto"/>
+            </w:tcBorders>
+            <w:tcMar>
+              <w:top w:w="75" w:type="dxa"/>
+              <w:left w:w="75" w:type="dxa"/>
+              <w:bottom w:w="75" w:type="dxa"/>
+              <w:right w:w="75" w:type="dxa"/>
+            </w:tcMar>
+            <w:vAlign w:val="center"/>
+            <w:hideMark/>
+          </w:tcPr>
+          <w:p>
+            <w:pPr>
+              <w:rPr>
                 <w:b/>
                 <w:bCs/>
               </w:rPr>
@@ -333,13 +346,13 @@
       </w:tr>
       <w:tr>
         <w:trPr>
-          <w:divId w:val="1102452868"/>
+          <w:divId w:val="1403941451"/>
           <w:cantSplit/>
-          <w:trHeight w:val="295"/>
+          <w:trHeight w:val="258"/>
         </w:trPr>
         <w:tc>
           <w:tcPr>
-            <w:tcW w:w="1612" w:type="dxa"/>
+            <w:tcW w:w="0" w:type="auto"/>
             <w:tcBorders>
               <w:top w:val="single" w:sz="6" w:space="0" w:color="auto"/>
               <w:left w:val="single" w:sz="6" w:space="0" w:color="auto"/>
@@ -358,15 +371,14 @@
           <w:p>
             <w:pPr>
               <w:pStyle w:val="NormalWeb"/>
-              <w:rPr>
-                <w:rFonts w:asciiTheme="minorHAnsi" w:hAnsiTheme="minorHAnsi" w:cstheme="minorHAnsi"/>
+              <w:jc w:val="center"/>
+              <w:rPr>
                 <w:b/>
                 <w:bCs/>
               </w:rPr>
             </w:pPr>
             <w:r>
               <w:rPr>
-                <w:rFonts w:asciiTheme="minorHAnsi" w:hAnsiTheme="minorHAnsi" w:cstheme="minorHAnsi"/>
                 <w:b/>
                 <w:bCs/>
               </w:rPr>
@@ -376,47 +388,41 @@
         </w:tc>
         <w:tc>
           <w:tcPr>
-            <w:tcW w:w="7609" w:type="dxa"/>
-            <w:tcBorders>
-              <w:top w:val="single" w:sz="6" w:space="0" w:color="auto"/>
-              <w:left w:val="single" w:sz="6" w:space="0" w:color="auto"/>
-              <w:bottom w:val="single" w:sz="6" w:space="0" w:color="auto"/>
-              <w:right w:val="single" w:sz="6" w:space="0" w:color="auto"/>
-            </w:tcBorders>
-            <w:tcMar>
-              <w:top w:w="75" w:type="dxa"/>
-              <w:left w:w="75" w:type="dxa"/>
-              <w:bottom w:w="75" w:type="dxa"/>
-              <w:right w:w="75" w:type="dxa"/>
-            </w:tcMar>
-            <w:vAlign w:val="center"/>
-            <w:hideMark/>
-          </w:tcPr>
-          <w:p>
-            <w:pPr>
-              <w:pStyle w:val="NormalWeb"/>
-              <w:rPr>
-                <w:rFonts w:asciiTheme="minorHAnsi" w:hAnsiTheme="minorHAnsi" w:cstheme="minorHAnsi"/>
-              </w:rPr>
-            </w:pPr>
-            <w:r>
-              <w:rPr>
-                <w:rFonts w:asciiTheme="minorHAnsi" w:hAnsiTheme="minorHAnsi" w:cstheme="minorHAnsi"/>
-              </w:rPr>
-              <w:t> </w:t>
-            </w:r>
+            <w:tcW w:w="0" w:type="auto"/>
+            <w:tcBorders>
+              <w:top w:val="single" w:sz="6" w:space="0" w:color="auto"/>
+              <w:left w:val="single" w:sz="6" w:space="0" w:color="auto"/>
+              <w:bottom w:val="single" w:sz="6" w:space="0" w:color="auto"/>
+              <w:right w:val="single" w:sz="6" w:space="0" w:color="auto"/>
+            </w:tcBorders>
+            <w:tcMar>
+              <w:top w:w="75" w:type="dxa"/>
+              <w:left w:w="75" w:type="dxa"/>
+              <w:bottom w:w="75" w:type="dxa"/>
+              <w:right w:w="75" w:type="dxa"/>
+            </w:tcMar>
+            <w:vAlign w:val="center"/>
+            <w:hideMark/>
+          </w:tcPr>
+          <w:p>
+            <w:pPr>
+              <w:rPr>
+                <w:b/>
+                <w:bCs/>
+              </w:rPr>
+            </w:pPr>
           </w:p>
         </w:tc>
       </w:tr>
       <w:tr>
         <w:trPr>
-          <w:divId w:val="1102452868"/>
+          <w:divId w:val="1403941451"/>
           <w:cantSplit/>
-          <w:trHeight w:val="282"/>
+          <w:trHeight w:val="258"/>
         </w:trPr>
         <w:tc>
           <w:tcPr>
-            <w:tcW w:w="1612" w:type="dxa"/>
+            <w:tcW w:w="0" w:type="auto"/>
             <w:tcBorders>
               <w:top w:val="single" w:sz="6" w:space="0" w:color="auto"/>
               <w:left w:val="single" w:sz="6" w:space="0" w:color="auto"/>
@@ -435,15 +441,14 @@
           <w:p>
             <w:pPr>
               <w:pStyle w:val="NormalWeb"/>
-              <w:rPr>
-                <w:rFonts w:asciiTheme="minorHAnsi" w:hAnsiTheme="minorHAnsi" w:cstheme="minorHAnsi"/>
+              <w:jc w:val="center"/>
+              <w:rPr>
                 <w:b/>
                 <w:bCs/>
               </w:rPr>
             </w:pPr>
             <w:r>
               <w:rPr>
-                <w:rFonts w:asciiTheme="minorHAnsi" w:hAnsiTheme="minorHAnsi" w:cstheme="minorHAnsi"/>
                 <w:b/>
                 <w:bCs/>
               </w:rPr>
@@ -453,26 +458,25 @@
         </w:tc>
         <w:tc>
           <w:tcPr>
-            <w:tcW w:w="7609" w:type="dxa"/>
-            <w:tcBorders>
-              <w:top w:val="single" w:sz="6" w:space="0" w:color="auto"/>
-              <w:left w:val="single" w:sz="6" w:space="0" w:color="auto"/>
-              <w:bottom w:val="single" w:sz="6" w:space="0" w:color="auto"/>
-              <w:right w:val="single" w:sz="6" w:space="0" w:color="auto"/>
-            </w:tcBorders>
-            <w:tcMar>
-              <w:top w:w="75" w:type="dxa"/>
-              <w:left w:w="75" w:type="dxa"/>
-              <w:bottom w:w="75" w:type="dxa"/>
-              <w:right w:w="75" w:type="dxa"/>
-            </w:tcMar>
-            <w:vAlign w:val="center"/>
-            <w:hideMark/>
-          </w:tcPr>
-          <w:p>
-            <w:pPr>
-              <w:rPr>
-                <w:rFonts w:asciiTheme="minorHAnsi" w:hAnsiTheme="minorHAnsi" w:cstheme="minorHAnsi"/>
+            <w:tcW w:w="0" w:type="auto"/>
+            <w:tcBorders>
+              <w:top w:val="single" w:sz="6" w:space="0" w:color="auto"/>
+              <w:left w:val="single" w:sz="6" w:space="0" w:color="auto"/>
+              <w:bottom w:val="single" w:sz="6" w:space="0" w:color="auto"/>
+              <w:right w:val="single" w:sz="6" w:space="0" w:color="auto"/>
+            </w:tcBorders>
+            <w:tcMar>
+              <w:top w:w="75" w:type="dxa"/>
+              <w:left w:w="75" w:type="dxa"/>
+              <w:bottom w:w="75" w:type="dxa"/>
+              <w:right w:w="75" w:type="dxa"/>
+            </w:tcMar>
+            <w:vAlign w:val="center"/>
+            <w:hideMark/>
+          </w:tcPr>
+          <w:p>
+            <w:pPr>
+              <w:rPr>
                 <w:b/>
                 <w:bCs/>
               </w:rPr>
@@ -482,13 +486,13 @@
       </w:tr>
       <w:tr>
         <w:trPr>
-          <w:divId w:val="1102452868"/>
+          <w:divId w:val="1403941451"/>
           <w:cantSplit/>
-          <w:trHeight w:val="295"/>
+          <w:trHeight w:val="272"/>
         </w:trPr>
         <w:tc>
           <w:tcPr>
-            <w:tcW w:w="1612" w:type="dxa"/>
+            <w:tcW w:w="0" w:type="auto"/>
             <w:tcBorders>
               <w:top w:val="single" w:sz="6" w:space="0" w:color="auto"/>
               <w:left w:val="single" w:sz="6" w:space="0" w:color="auto"/>
@@ -507,15 +511,14 @@
           <w:p>
             <w:pPr>
               <w:pStyle w:val="NormalWeb"/>
-              <w:rPr>
-                <w:rFonts w:asciiTheme="minorHAnsi" w:hAnsiTheme="minorHAnsi" w:cstheme="minorHAnsi"/>
+              <w:jc w:val="center"/>
+              <w:rPr>
                 <w:b/>
                 <w:bCs/>
               </w:rPr>
             </w:pPr>
             <w:r>
               <w:rPr>
-                <w:rFonts w:asciiTheme="minorHAnsi" w:hAnsiTheme="minorHAnsi" w:cstheme="minorHAnsi"/>
                 <w:b/>
                 <w:bCs/>
               </w:rPr>
@@ -525,47 +528,41 @@
         </w:tc>
         <w:tc>
           <w:tcPr>
-            <w:tcW w:w="7609" w:type="dxa"/>
-            <w:tcBorders>
-              <w:top w:val="single" w:sz="6" w:space="0" w:color="auto"/>
-              <w:left w:val="single" w:sz="6" w:space="0" w:color="auto"/>
-              <w:bottom w:val="single" w:sz="6" w:space="0" w:color="auto"/>
-              <w:right w:val="single" w:sz="6" w:space="0" w:color="auto"/>
-            </w:tcBorders>
-            <w:tcMar>
-              <w:top w:w="75" w:type="dxa"/>
-              <w:left w:w="75" w:type="dxa"/>
-              <w:bottom w:w="75" w:type="dxa"/>
-              <w:right w:w="75" w:type="dxa"/>
-            </w:tcMar>
-            <w:vAlign w:val="center"/>
-            <w:hideMark/>
-          </w:tcPr>
-          <w:p>
-            <w:pPr>
-              <w:pStyle w:val="NormalWeb"/>
-              <w:rPr>
-                <w:rFonts w:asciiTheme="minorHAnsi" w:hAnsiTheme="minorHAnsi" w:cstheme="minorHAnsi"/>
-              </w:rPr>
-            </w:pPr>
-            <w:r>
-              <w:rPr>
-                <w:rFonts w:asciiTheme="minorHAnsi" w:hAnsiTheme="minorHAnsi" w:cstheme="minorHAnsi"/>
-              </w:rPr>
-              <w:t xml:space="preserve">  </w:t>
-            </w:r>
+            <w:tcW w:w="0" w:type="auto"/>
+            <w:tcBorders>
+              <w:top w:val="single" w:sz="6" w:space="0" w:color="auto"/>
+              <w:left w:val="single" w:sz="6" w:space="0" w:color="auto"/>
+              <w:bottom w:val="single" w:sz="6" w:space="0" w:color="auto"/>
+              <w:right w:val="single" w:sz="6" w:space="0" w:color="auto"/>
+            </w:tcBorders>
+            <w:tcMar>
+              <w:top w:w="75" w:type="dxa"/>
+              <w:left w:w="75" w:type="dxa"/>
+              <w:bottom w:w="75" w:type="dxa"/>
+              <w:right w:w="75" w:type="dxa"/>
+            </w:tcMar>
+            <w:vAlign w:val="center"/>
+            <w:hideMark/>
+          </w:tcPr>
+          <w:p>
+            <w:pPr>
+              <w:rPr>
+                <w:b/>
+                <w:bCs/>
+              </w:rPr>
+            </w:pPr>
           </w:p>
         </w:tc>
       </w:tr>
       <w:tr>
         <w:trPr>
-          <w:divId w:val="1102452868"/>
+          <w:divId w:val="1403941451"/>
           <w:cantSplit/>
-          <w:trHeight w:val="282"/>
+          <w:trHeight w:val="258"/>
         </w:trPr>
         <w:tc>
           <w:tcPr>
-            <w:tcW w:w="1612" w:type="dxa"/>
+            <w:tcW w:w="0" w:type="auto"/>
             <w:tcBorders>
               <w:top w:val="single" w:sz="6" w:space="0" w:color="auto"/>
               <w:left w:val="single" w:sz="6" w:space="0" w:color="auto"/>
@@ -584,15 +581,14 @@
           <w:p>
             <w:pPr>
               <w:pStyle w:val="NormalWeb"/>
-              <w:rPr>
-                <w:rFonts w:asciiTheme="minorHAnsi" w:hAnsiTheme="minorHAnsi" w:cstheme="minorHAnsi"/>
+              <w:jc w:val="center"/>
+              <w:rPr>
                 <w:b/>
                 <w:bCs/>
               </w:rPr>
             </w:pPr>
             <w:r>
               <w:rPr>
-                <w:rFonts w:asciiTheme="minorHAnsi" w:hAnsiTheme="minorHAnsi" w:cstheme="minorHAnsi"/>
                 <w:b/>
                 <w:bCs/>
               </w:rPr>
@@ -602,26 +598,27 @@
         </w:tc>
         <w:tc>
           <w:tcPr>
-            <w:tcW w:w="7609" w:type="dxa"/>
-            <w:tcBorders>
-              <w:top w:val="single" w:sz="6" w:space="0" w:color="auto"/>
-              <w:left w:val="single" w:sz="6" w:space="0" w:color="auto"/>
-              <w:bottom w:val="single" w:sz="6" w:space="0" w:color="auto"/>
-              <w:right w:val="single" w:sz="6" w:space="0" w:color="auto"/>
-            </w:tcBorders>
-            <w:tcMar>
-              <w:top w:w="75" w:type="dxa"/>
-              <w:left w:w="75" w:type="dxa"/>
-              <w:bottom w:w="75" w:type="dxa"/>
-              <w:right w:w="75" w:type="dxa"/>
-            </w:tcMar>
-            <w:vAlign w:val="center"/>
-          </w:tcPr>
-          <w:p>
-            <w:pPr>
-              <w:pStyle w:val="NormalWeb"/>
-              <w:rPr>
-                <w:rFonts w:asciiTheme="minorHAnsi" w:hAnsiTheme="minorHAnsi" w:cstheme="minorHAnsi"/>
+            <w:tcW w:w="0" w:type="auto"/>
+            <w:tcBorders>
+              <w:top w:val="single" w:sz="6" w:space="0" w:color="auto"/>
+              <w:left w:val="single" w:sz="6" w:space="0" w:color="auto"/>
+              <w:bottom w:val="single" w:sz="6" w:space="0" w:color="auto"/>
+              <w:right w:val="single" w:sz="6" w:space="0" w:color="auto"/>
+            </w:tcBorders>
+            <w:tcMar>
+              <w:top w:w="75" w:type="dxa"/>
+              <w:left w:w="75" w:type="dxa"/>
+              <w:bottom w:w="75" w:type="dxa"/>
+              <w:right w:w="75" w:type="dxa"/>
+            </w:tcMar>
+            <w:vAlign w:val="center"/>
+            <w:hideMark/>
+          </w:tcPr>
+          <w:p>
+            <w:pPr>
+              <w:rPr>
+                <w:b/>
+                <w:bCs/>
               </w:rPr>
             </w:pPr>
           </w:p>
@@ -632,94 +629,121 @@
       <w:pPr>
         <w:pStyle w:val="Heading2"/>
         <w:rPr>
-          <w:rFonts w:asciiTheme="minorHAnsi" w:eastAsia="Times New Roman" w:hAnsiTheme="minorHAnsi" w:cstheme="minorHAnsi"/>
+          <w:rFonts w:eastAsia="Times New Roman"/>
         </w:rPr>
       </w:pPr>
       <w:r>
         <w:rPr>
-          <w:rFonts w:asciiTheme="minorHAnsi" w:eastAsia="Times New Roman" w:hAnsiTheme="minorHAnsi" w:cstheme="minorHAnsi"/>
+          <w:rFonts w:eastAsia="Times New Roman"/>
         </w:rPr>
         <w:t>Background</w:t>
       </w:r>
     </w:p>
     <w:p>
       <w:pPr>
+        <w:pStyle w:val="NormalWeb"/>
+        <w:rPr>
+          <w:rFonts w:eastAsia="Times New Roman"/>
+        </w:rPr>
+      </w:pPr>
+      <w:r>
+        <w:t>Provide context on the decision the team needs to make. Include links to relevant research, pages, and related decisions, as well as information on constraints or challenges that may impact the outcome.</w:t>
+      </w:r>
+    </w:p>
+    <w:p>
+      <w:pPr>
         <w:pStyle w:val="Heading2"/>
         <w:rPr>
-          <w:rFonts w:asciiTheme="minorHAnsi" w:eastAsia="Times New Roman" w:hAnsiTheme="minorHAnsi" w:cstheme="minorHAnsi"/>
+          <w:rFonts w:eastAsia="Times New Roman"/>
         </w:rPr>
       </w:pPr>
       <w:r>
         <w:rPr>
-          <w:rFonts w:asciiTheme="minorHAnsi" w:eastAsia="Times New Roman" w:hAnsiTheme="minorHAnsi" w:cstheme="minorHAnsi"/>
+          <w:rFonts w:eastAsia="Times New Roman"/>
         </w:rPr>
         <w:t>Relevant data</w:t>
       </w:r>
     </w:p>
     <w:p>
       <w:pPr>
+        <w:spacing w:before="100" w:beforeAutospacing="1" w:after="100" w:afterAutospacing="1"/>
+        <w:rPr>
+          <w:rFonts w:eastAsia="Times New Roman"/>
+        </w:rPr>
+      </w:pPr>
+      <w:r>
+        <w:rPr>
+          <w:rFonts w:eastAsia="Times New Roman"/>
+        </w:rPr>
+        <w:t>Add any data or feedback the team should consider when making this decision</w:t>
+      </w:r>
+    </w:p>
+    <w:p>
+      <w:pPr>
         <w:pStyle w:val="Heading2"/>
         <w:rPr>
-          <w:rFonts w:asciiTheme="minorHAnsi" w:eastAsia="Times New Roman" w:hAnsiTheme="minorHAnsi" w:cstheme="minorHAnsi"/>
+          <w:rFonts w:eastAsia="Times New Roman"/>
         </w:rPr>
       </w:pPr>
       <w:r>
         <w:rPr>
-          <w:rFonts w:asciiTheme="minorHAnsi" w:eastAsia="Times New Roman" w:hAnsiTheme="minorHAnsi" w:cstheme="minorHAnsi"/>
+          <w:rFonts w:eastAsia="Times New Roman"/>
         </w:rPr>
         <w:t>Options considered</w:t>
       </w:r>
     </w:p>
     <w:tbl>
       <w:tblPr>
-        <w:tblW w:w="9165" w:type="dxa"/>
+        <w:tblW w:w="8806" w:type="dxa"/>
         <w:tblBorders>
           <w:top w:val="single" w:sz="6" w:space="0" w:color="auto"/>
           <w:left w:val="single" w:sz="6" w:space="0" w:color="auto"/>
           <w:bottom w:val="single" w:sz="6" w:space="0" w:color="auto"/>
           <w:right w:val="single" w:sz="6" w:space="0" w:color="auto"/>
         </w:tblBorders>
-        <w:tblLayout w:type="fixed"/>
         <w:tblLook w:val="04A0" w:firstRow="1" w:lastRow="0" w:firstColumn="1" w:lastColumn="0" w:noHBand="0" w:noVBand="1"/>
       </w:tblPr>
       <w:tblGrid>
-        <w:gridCol w:w="1610"/>
-        <w:gridCol w:w="3148"/>
-        <w:gridCol w:w="4407"/>
+        <w:gridCol w:w="3698"/>
+        <w:gridCol w:w="2535"/>
+        <w:gridCol w:w="2573"/>
       </w:tblGrid>
       <w:tr>
         <w:trPr>
-          <w:divId w:val="471870221"/>
+          <w:divId w:val="372115011"/>
+          <w:trHeight w:val="274"/>
         </w:trPr>
         <w:tc>
           <w:tcPr>
-            <w:tcW w:w="1612" w:type="dxa"/>
-            <w:tcBorders>
-              <w:top w:val="single" w:sz="6" w:space="0" w:color="auto"/>
-              <w:left w:val="single" w:sz="6" w:space="0" w:color="auto"/>
-              <w:bottom w:val="single" w:sz="6" w:space="0" w:color="auto"/>
-              <w:right w:val="single" w:sz="6" w:space="0" w:color="auto"/>
-            </w:tcBorders>
-            <w:tcMar>
-              <w:top w:w="75" w:type="dxa"/>
-              <w:left w:w="75" w:type="dxa"/>
-              <w:bottom w:w="75" w:type="dxa"/>
-              <w:right w:w="75" w:type="dxa"/>
-            </w:tcMar>
-            <w:vAlign w:val="center"/>
-            <w:hideMark/>
-          </w:tcPr>
-          <w:p>
-            <w:pPr>
-              <w:rPr>
-                <w:rFonts w:asciiTheme="minorHAnsi" w:eastAsia="Times New Roman" w:hAnsiTheme="minorHAnsi" w:cstheme="minorHAnsi"/>
-              </w:rPr>
-            </w:pPr>
-          </w:p>
-        </w:tc>
-        <w:tc>
-          <w:tcPr>
-            <w:tcW w:w="3150" w:type="dxa"/>
+            <w:tcW w:w="0" w:type="auto"/>
+            <w:tcBorders>
+              <w:top w:val="single" w:sz="6" w:space="0" w:color="auto"/>
+              <w:left w:val="single" w:sz="6" w:space="0" w:color="auto"/>
+              <w:bottom w:val="single" w:sz="6" w:space="0" w:color="auto"/>
+              <w:right w:val="single" w:sz="6" w:space="0" w:color="auto"/>
+            </w:tcBorders>
+            <w:tcMar>
+              <w:top w:w="75" w:type="dxa"/>
+              <w:left w:w="75" w:type="dxa"/>
+              <w:bottom w:w="75" w:type="dxa"/>
+              <w:right w:w="75" w:type="dxa"/>
+            </w:tcMar>
+            <w:vAlign w:val="center"/>
+            <w:hideMark/>
+          </w:tcPr>
+          <w:p>
+            <w:pPr>
+              <w:rPr>
+                <w:rFonts w:eastAsia="Times New Roman"/>
+              </w:rPr>
+            </w:pPr>
+            <w:bookmarkStart w:id="0" w:name="_GoBack"/>
+            <w:bookmarkEnd w:id="0"/>
+          </w:p>
+        </w:tc>
+        <w:tc>
+          <w:tcPr>
+            <w:tcW w:w="0" w:type="auto"/>
             <w:tcBorders>
               <w:top w:val="single" w:sz="6" w:space="0" w:color="auto"/>
               <w:left w:val="single" w:sz="6" w:space="0" w:color="auto"/>
@@ -740,24 +764,22 @@
               <w:pStyle w:val="NormalWeb"/>
               <w:jc w:val="center"/>
               <w:rPr>
-                <w:rFonts w:asciiTheme="minorHAnsi" w:hAnsiTheme="minorHAnsi" w:cstheme="minorHAnsi"/>
                 <w:b/>
                 <w:bCs/>
               </w:rPr>
             </w:pPr>
             <w:r>
               <w:rPr>
-                <w:rFonts w:asciiTheme="minorHAnsi" w:hAnsiTheme="minorHAnsi" w:cstheme="minorHAnsi"/>
-                <w:b/>
-                <w:bCs/>
-              </w:rPr>
-              <w:t>Option #1</w:t>
+                <w:b/>
+                <w:bCs/>
+              </w:rPr>
+              <w:t>Option 1:</w:t>
             </w:r>
           </w:p>
         </w:tc>
         <w:tc>
           <w:tcPr>
-            <w:tcW w:w="4410" w:type="dxa"/>
+            <w:tcW w:w="0" w:type="auto"/>
             <w:tcBorders>
               <w:top w:val="single" w:sz="6" w:space="0" w:color="auto"/>
               <w:left w:val="single" w:sz="6" w:space="0" w:color="auto"/>
@@ -778,30 +800,29 @@
               <w:pStyle w:val="NormalWeb"/>
               <w:jc w:val="center"/>
               <w:rPr>
-                <w:rFonts w:asciiTheme="minorHAnsi" w:hAnsiTheme="minorHAnsi" w:cstheme="minorHAnsi"/>
                 <w:b/>
                 <w:bCs/>
               </w:rPr>
             </w:pPr>
             <w:r>
               <w:rPr>
-                <w:rFonts w:asciiTheme="minorHAnsi" w:hAnsiTheme="minorHAnsi" w:cstheme="minorHAnsi"/>
-                <w:b/>
-                <w:bCs/>
-              </w:rPr>
-              <w:t>Option #2</w:t>
+                <w:b/>
+                <w:bCs/>
+              </w:rPr>
+              <w:t>Option 2:</w:t>
             </w:r>
           </w:p>
         </w:tc>
       </w:tr>
       <w:tr>
         <w:trPr>
-          <w:divId w:val="471870221"/>
+          <w:divId w:val="372115011"/>
           <w:cantSplit/>
+          <w:trHeight w:val="274"/>
         </w:trPr>
         <w:tc>
           <w:tcPr>
-            <w:tcW w:w="1612" w:type="dxa"/>
+            <w:tcW w:w="0" w:type="auto"/>
             <w:tcBorders>
               <w:top w:val="single" w:sz="6" w:space="0" w:color="auto"/>
               <w:left w:val="single" w:sz="6" w:space="0" w:color="auto"/>
@@ -822,14 +843,12 @@
               <w:pStyle w:val="NormalWeb"/>
               <w:jc w:val="center"/>
               <w:rPr>
-                <w:rFonts w:asciiTheme="minorHAnsi" w:hAnsiTheme="minorHAnsi" w:cstheme="minorHAnsi"/>
                 <w:b/>
                 <w:bCs/>
               </w:rPr>
             </w:pPr>
             <w:r>
               <w:rPr>
-                <w:rFonts w:asciiTheme="minorHAnsi" w:hAnsiTheme="minorHAnsi" w:cstheme="minorHAnsi"/>
                 <w:b/>
                 <w:bCs/>
               </w:rPr>
@@ -839,77 +858,69 @@
         </w:tc>
         <w:tc>
           <w:tcPr>
-            <w:tcW w:w="3150" w:type="dxa"/>
-            <w:tcBorders>
-              <w:top w:val="single" w:sz="6" w:space="0" w:color="auto"/>
-              <w:left w:val="single" w:sz="6" w:space="0" w:color="auto"/>
-              <w:bottom w:val="single" w:sz="6" w:space="0" w:color="auto"/>
-              <w:right w:val="single" w:sz="6" w:space="0" w:color="auto"/>
-            </w:tcBorders>
-            <w:tcMar>
-              <w:top w:w="75" w:type="dxa"/>
-              <w:left w:w="75" w:type="dxa"/>
-              <w:bottom w:w="75" w:type="dxa"/>
-              <w:right w:w="75" w:type="dxa"/>
-            </w:tcMar>
-            <w:vAlign w:val="center"/>
-          </w:tcPr>
-          <w:p>
-            <w:pPr>
-              <w:rPr>
-                <w:rFonts w:asciiTheme="minorHAnsi" w:eastAsia="Times New Roman" w:hAnsiTheme="minorHAnsi" w:cstheme="minorHAnsi"/>
-              </w:rPr>
-            </w:pPr>
-          </w:p>
-        </w:tc>
-        <w:tc>
-          <w:tcPr>
-            <w:tcW w:w="4410" w:type="dxa"/>
-            <w:tcBorders>
-              <w:top w:val="single" w:sz="6" w:space="0" w:color="auto"/>
-              <w:left w:val="single" w:sz="6" w:space="0" w:color="auto"/>
-              <w:bottom w:val="single" w:sz="6" w:space="0" w:color="auto"/>
-              <w:right w:val="single" w:sz="6" w:space="0" w:color="auto"/>
-            </w:tcBorders>
-            <w:tcMar>
-              <w:top w:w="75" w:type="dxa"/>
-              <w:left w:w="75" w:type="dxa"/>
-              <w:bottom w:w="75" w:type="dxa"/>
-              <w:right w:w="75" w:type="dxa"/>
-            </w:tcMar>
-            <w:vAlign w:val="center"/>
-          </w:tcPr>
-          <w:p>
-            <w:pPr>
-              <w:rPr>
-                <w:rFonts w:asciiTheme="minorHAnsi" w:eastAsia="Times New Roman" w:hAnsiTheme="minorHAnsi" w:cstheme="minorHAnsi"/>
-              </w:rPr>
-            </w:pPr>
-          </w:p>
-          <w:p>
-            <w:pPr>
-              <w:pStyle w:val="NormalWeb"/>
-              <w:rPr>
-                <w:rFonts w:asciiTheme="minorHAnsi" w:hAnsiTheme="minorHAnsi" w:cstheme="minorHAnsi"/>
-              </w:rPr>
-            </w:pPr>
-            <w:r>
-              <w:rPr>
-                <w:rFonts w:asciiTheme="minorHAnsi" w:hAnsiTheme="minorHAnsi" w:cstheme="minorHAnsi"/>
-              </w:rPr>
-              <w:t xml:space="preserve"> </w:t>
-            </w:r>
+            <w:tcW w:w="0" w:type="auto"/>
+            <w:tcBorders>
+              <w:top w:val="single" w:sz="6" w:space="0" w:color="auto"/>
+              <w:left w:val="single" w:sz="6" w:space="0" w:color="auto"/>
+              <w:bottom w:val="single" w:sz="6" w:space="0" w:color="auto"/>
+              <w:right w:val="single" w:sz="6" w:space="0" w:color="auto"/>
+            </w:tcBorders>
+            <w:tcMar>
+              <w:top w:w="75" w:type="dxa"/>
+              <w:left w:w="75" w:type="dxa"/>
+              <w:bottom w:w="75" w:type="dxa"/>
+              <w:right w:w="75" w:type="dxa"/>
+            </w:tcMar>
+            <w:vAlign w:val="center"/>
+            <w:hideMark/>
+          </w:tcPr>
+          <w:p>
+            <w:pPr>
+              <w:rPr>
+                <w:b/>
+                <w:bCs/>
+              </w:rPr>
+            </w:pPr>
+          </w:p>
+        </w:tc>
+        <w:tc>
+          <w:tcPr>
+            <w:tcW w:w="0" w:type="auto"/>
+            <w:tcBorders>
+              <w:top w:val="single" w:sz="6" w:space="0" w:color="auto"/>
+              <w:left w:val="single" w:sz="6" w:space="0" w:color="auto"/>
+              <w:bottom w:val="single" w:sz="6" w:space="0" w:color="auto"/>
+              <w:right w:val="single" w:sz="6" w:space="0" w:color="auto"/>
+            </w:tcBorders>
+            <w:tcMar>
+              <w:top w:w="75" w:type="dxa"/>
+              <w:left w:w="75" w:type="dxa"/>
+              <w:bottom w:w="75" w:type="dxa"/>
+              <w:right w:w="75" w:type="dxa"/>
+            </w:tcMar>
+            <w:vAlign w:val="center"/>
+            <w:hideMark/>
+          </w:tcPr>
+          <w:p>
+            <w:pPr>
+              <w:rPr>
+                <w:rFonts w:eastAsia="Times New Roman"/>
+                <w:sz w:val="20"/>
+                <w:szCs w:val="20"/>
+              </w:rPr>
+            </w:pPr>
           </w:p>
         </w:tc>
       </w:tr>
       <w:tr>
         <w:trPr>
-          <w:divId w:val="471870221"/>
+          <w:divId w:val="372115011"/>
           <w:cantSplit/>
+          <w:trHeight w:val="822"/>
         </w:trPr>
         <w:tc>
           <w:tcPr>
-            <w:tcW w:w="1612" w:type="dxa"/>
+            <w:tcW w:w="0" w:type="auto"/>
             <w:tcBorders>
               <w:top w:val="single" w:sz="6" w:space="0" w:color="auto"/>
               <w:left w:val="single" w:sz="6" w:space="0" w:color="auto"/>
@@ -930,24 +941,22 @@
               <w:pStyle w:val="NormalWeb"/>
               <w:jc w:val="center"/>
               <w:rPr>
-                <w:rFonts w:asciiTheme="minorHAnsi" w:hAnsiTheme="minorHAnsi" w:cstheme="minorHAnsi"/>
                 <w:b/>
                 <w:bCs/>
               </w:rPr>
             </w:pPr>
             <w:r>
               <w:rPr>
-                <w:rFonts w:asciiTheme="minorHAnsi" w:hAnsiTheme="minorHAnsi" w:cstheme="minorHAnsi"/>
-                <w:b/>
-                <w:bCs/>
-              </w:rPr>
-              <w:t>Pros</w:t>
+                <w:b/>
+                <w:bCs/>
+              </w:rPr>
+              <w:t>Pros and cons</w:t>
             </w:r>
           </w:p>
         </w:tc>
         <w:tc>
           <w:tcPr>
-            <w:tcW w:w="3150" w:type="dxa"/>
+            <w:tcW w:w="0" w:type="auto"/>
             <w:tcBorders>
               <w:top w:val="single" w:sz="6" w:space="0" w:color="auto"/>
               <w:left w:val="single" w:sz="6" w:space="0" w:color="auto"/>
@@ -966,23 +975,123 @@
           <w:p>
             <w:pPr>
               <w:pStyle w:val="NormalWeb"/>
-              <w:rPr>
-                <w:rFonts w:asciiTheme="minorHAnsi" w:hAnsiTheme="minorHAnsi" w:cstheme="minorHAnsi"/>
-              </w:rPr>
-            </w:pPr>
+            </w:pPr>
+            <w:r>
+              <w:rPr>
+                <w:noProof/>
+              </w:rPr>
+              <w:drawing>
+                <wp:inline distT="0" distB="0" distL="0" distR="0">
+                  <wp:extent cx="152400" cy="152400"/>
+                  <wp:effectExtent l="0" t="0" r="0" b="0"/>
+                  <wp:docPr id="1" name="Picture 1" descr="(plus)"/>
+                  <wp:cNvGraphicFramePr>
+                    <a:graphicFrameLocks xmlns:a="http://schemas.openxmlformats.org/drawingml/2006/main" noChangeAspect="1"/>
+                  </wp:cNvGraphicFramePr>
+                  <a:graphic xmlns:a="http://schemas.openxmlformats.org/drawingml/2006/main">
+                    <a:graphicData uri="http://schemas.openxmlformats.org/drawingml/2006/picture">
+                      <pic:pic xmlns:pic="http://schemas.openxmlformats.org/drawingml/2006/picture">
+                        <pic:nvPicPr>
+                          <pic:cNvPr id="0" name="Picture 1" descr="(plus)"/>
+                          <pic:cNvPicPr>
+                            <a:picLocks noChangeAspect="1" noChangeArrowheads="1"/>
+                          </pic:cNvPicPr>
+                        </pic:nvPicPr>
+                        <pic:blipFill>
+                          <a:blip r:embed="rId7">
+                            <a:extLst>
+                              <a:ext uri="{28A0092B-C50C-407E-A947-70E740481C1C}">
+                                <a14:useLocalDpi xmlns:a14="http://schemas.microsoft.com/office/drawing/2010/main" val="0"/>
+                              </a:ext>
+                            </a:extLst>
+                          </a:blip>
+                          <a:srcRect/>
+                          <a:stretch>
+                            <a:fillRect/>
+                          </a:stretch>
+                        </pic:blipFill>
+                        <pic:spPr bwMode="auto">
+                          <a:xfrm>
+                            <a:off x="0" y="0"/>
+                            <a:ext cx="152400" cy="152400"/>
+                          </a:xfrm>
+                          <a:prstGeom prst="rect">
+                            <a:avLst/>
+                          </a:prstGeom>
+                          <a:noFill/>
+                          <a:ln>
+                            <a:noFill/>
+                          </a:ln>
+                        </pic:spPr>
+                      </pic:pic>
+                    </a:graphicData>
+                  </a:graphic>
+                </wp:inline>
+              </w:drawing>
+            </w:r>
           </w:p>
           <w:p>
             <w:pPr>
               <w:pStyle w:val="NormalWeb"/>
-              <w:rPr>
-                <w:rFonts w:asciiTheme="minorHAnsi" w:hAnsiTheme="minorHAnsi" w:cstheme="minorHAnsi"/>
-              </w:rPr>
-            </w:pPr>
-          </w:p>
-        </w:tc>
-        <w:tc>
-          <w:tcPr>
-            <w:tcW w:w="4410" w:type="dxa"/>
+            </w:pPr>
+            <w:r>
+              <w:rPr>
+                <w:noProof/>
+              </w:rPr>
+              <w:drawing>
+                <wp:inline distT="0" distB="0" distL="0" distR="0">
+                  <wp:extent cx="152400" cy="152400"/>
+                  <wp:effectExtent l="0" t="0" r="0" b="0"/>
+                  <wp:docPr id="2" name="Picture 2" descr="(minus)"/>
+                  <wp:cNvGraphicFramePr>
+                    <a:graphicFrameLocks xmlns:a="http://schemas.openxmlformats.org/drawingml/2006/main" noChangeAspect="1"/>
+                  </wp:cNvGraphicFramePr>
+                  <a:graphic xmlns:a="http://schemas.openxmlformats.org/drawingml/2006/main">
+                    <a:graphicData uri="http://schemas.openxmlformats.org/drawingml/2006/picture">
+                      <pic:pic xmlns:pic="http://schemas.openxmlformats.org/drawingml/2006/picture">
+                        <pic:nvPicPr>
+                          <pic:cNvPr id="0" name="Picture 2" descr="(minus)"/>
+                          <pic:cNvPicPr>
+                            <a:picLocks noChangeAspect="1" noChangeArrowheads="1"/>
+                          </pic:cNvPicPr>
+                        </pic:nvPicPr>
+                        <pic:blipFill>
+                          <a:blip r:embed="rId8">
+                            <a:extLst>
+                              <a:ext uri="{28A0092B-C50C-407E-A947-70E740481C1C}">
+                                <a14:useLocalDpi xmlns:a14="http://schemas.microsoft.com/office/drawing/2010/main" val="0"/>
+                              </a:ext>
+                            </a:extLst>
+                          </a:blip>
+                          <a:srcRect/>
+                          <a:stretch>
+                            <a:fillRect/>
+                          </a:stretch>
+                        </pic:blipFill>
+                        <pic:spPr bwMode="auto">
+                          <a:xfrm>
+                            <a:off x="0" y="0"/>
+                            <a:ext cx="152400" cy="152400"/>
+                          </a:xfrm>
+                          <a:prstGeom prst="rect">
+                            <a:avLst/>
+                          </a:prstGeom>
+                          <a:noFill/>
+                          <a:ln>
+                            <a:noFill/>
+                          </a:ln>
+                        </pic:spPr>
+                      </pic:pic>
+                    </a:graphicData>
+                  </a:graphic>
+                </wp:inline>
+              </w:drawing>
+            </w:r>
+          </w:p>
+        </w:tc>
+        <w:tc>
+          <w:tcPr>
+            <w:tcW w:w="0" w:type="auto"/>
             <w:tcBorders>
               <w:top w:val="single" w:sz="6" w:space="0" w:color="auto"/>
               <w:left w:val="single" w:sz="6" w:space="0" w:color="auto"/>
@@ -1001,224 +1110,220 @@
           <w:p>
             <w:pPr>
               <w:pStyle w:val="NormalWeb"/>
-              <w:rPr>
-                <w:rFonts w:asciiTheme="minorHAnsi" w:hAnsiTheme="minorHAnsi" w:cstheme="minorHAnsi"/>
-              </w:rPr>
-            </w:pPr>
+            </w:pPr>
+            <w:r>
+              <w:rPr>
+                <w:noProof/>
+              </w:rPr>
+              <w:drawing>
+                <wp:inline distT="0" distB="0" distL="0" distR="0">
+                  <wp:extent cx="152400" cy="152400"/>
+                  <wp:effectExtent l="0" t="0" r="0" b="0"/>
+                  <wp:docPr id="3" name="Picture 3" descr="(plus)"/>
+                  <wp:cNvGraphicFramePr>
+                    <a:graphicFrameLocks xmlns:a="http://schemas.openxmlformats.org/drawingml/2006/main" noChangeAspect="1"/>
+                  </wp:cNvGraphicFramePr>
+                  <a:graphic xmlns:a="http://schemas.openxmlformats.org/drawingml/2006/main">
+                    <a:graphicData uri="http://schemas.openxmlformats.org/drawingml/2006/picture">
+                      <pic:pic xmlns:pic="http://schemas.openxmlformats.org/drawingml/2006/picture">
+                        <pic:nvPicPr>
+                          <pic:cNvPr id="0" name="Picture 3" descr="(plus)"/>
+                          <pic:cNvPicPr>
+                            <a:picLocks noChangeAspect="1" noChangeArrowheads="1"/>
+                          </pic:cNvPicPr>
+                        </pic:nvPicPr>
+                        <pic:blipFill>
+                          <a:blip r:embed="rId7">
+                            <a:extLst>
+                              <a:ext uri="{28A0092B-C50C-407E-A947-70E740481C1C}">
+                                <a14:useLocalDpi xmlns:a14="http://schemas.microsoft.com/office/drawing/2010/main" val="0"/>
+                              </a:ext>
+                            </a:extLst>
+                          </a:blip>
+                          <a:srcRect/>
+                          <a:stretch>
+                            <a:fillRect/>
+                          </a:stretch>
+                        </pic:blipFill>
+                        <pic:spPr bwMode="auto">
+                          <a:xfrm>
+                            <a:off x="0" y="0"/>
+                            <a:ext cx="152400" cy="152400"/>
+                          </a:xfrm>
+                          <a:prstGeom prst="rect">
+                            <a:avLst/>
+                          </a:prstGeom>
+                          <a:noFill/>
+                          <a:ln>
+                            <a:noFill/>
+                          </a:ln>
+                        </pic:spPr>
+                      </pic:pic>
+                    </a:graphicData>
+                  </a:graphic>
+                </wp:inline>
+              </w:drawing>
+            </w:r>
           </w:p>
           <w:p>
             <w:pPr>
               <w:pStyle w:val="NormalWeb"/>
-              <w:rPr>
-                <w:rFonts w:asciiTheme="minorHAnsi" w:hAnsiTheme="minorHAnsi" w:cstheme="minorHAnsi"/>
-              </w:rPr>
-            </w:pPr>
+            </w:pPr>
+            <w:r>
+              <w:rPr>
+                <w:noProof/>
+              </w:rPr>
+              <w:drawing>
+                <wp:inline distT="0" distB="0" distL="0" distR="0">
+                  <wp:extent cx="152400" cy="152400"/>
+                  <wp:effectExtent l="0" t="0" r="0" b="0"/>
+                  <wp:docPr id="4" name="Picture 4" descr="(minus)"/>
+                  <wp:cNvGraphicFramePr>
+                    <a:graphicFrameLocks xmlns:a="http://schemas.openxmlformats.org/drawingml/2006/main" noChangeAspect="1"/>
+                  </wp:cNvGraphicFramePr>
+                  <a:graphic xmlns:a="http://schemas.openxmlformats.org/drawingml/2006/main">
+                    <a:graphicData uri="http://schemas.openxmlformats.org/drawingml/2006/picture">
+                      <pic:pic xmlns:pic="http://schemas.openxmlformats.org/drawingml/2006/picture">
+                        <pic:nvPicPr>
+                          <pic:cNvPr id="0" name="Picture 4" descr="(minus)"/>
+                          <pic:cNvPicPr>
+                            <a:picLocks noChangeAspect="1" noChangeArrowheads="1"/>
+                          </pic:cNvPicPr>
+                        </pic:nvPicPr>
+                        <pic:blipFill>
+                          <a:blip r:embed="rId8">
+                            <a:extLst>
+                              <a:ext uri="{28A0092B-C50C-407E-A947-70E740481C1C}">
+                                <a14:useLocalDpi xmlns:a14="http://schemas.microsoft.com/office/drawing/2010/main" val="0"/>
+                              </a:ext>
+                            </a:extLst>
+                          </a:blip>
+                          <a:srcRect/>
+                          <a:stretch>
+                            <a:fillRect/>
+                          </a:stretch>
+                        </pic:blipFill>
+                        <pic:spPr bwMode="auto">
+                          <a:xfrm>
+                            <a:off x="0" y="0"/>
+                            <a:ext cx="152400" cy="152400"/>
+                          </a:xfrm>
+                          <a:prstGeom prst="rect">
+                            <a:avLst/>
+                          </a:prstGeom>
+                          <a:noFill/>
+                          <a:ln>
+                            <a:noFill/>
+                          </a:ln>
+                        </pic:spPr>
+                      </pic:pic>
+                    </a:graphicData>
+                  </a:graphic>
+                </wp:inline>
+              </w:drawing>
+            </w:r>
           </w:p>
         </w:tc>
       </w:tr>
       <w:tr>
         <w:trPr>
-          <w:divId w:val="471870221"/>
+          <w:divId w:val="372115011"/>
           <w:cantSplit/>
+          <w:trHeight w:val="274"/>
         </w:trPr>
         <w:tc>
           <w:tcPr>
-            <w:tcW w:w="1612" w:type="dxa"/>
-            <w:tcBorders>
-              <w:top w:val="single" w:sz="6" w:space="0" w:color="auto"/>
-              <w:left w:val="single" w:sz="6" w:space="0" w:color="auto"/>
-              <w:bottom w:val="single" w:sz="6" w:space="0" w:color="auto"/>
-              <w:right w:val="single" w:sz="6" w:space="0" w:color="auto"/>
-            </w:tcBorders>
-            <w:tcMar>
-              <w:top w:w="75" w:type="dxa"/>
-              <w:left w:w="75" w:type="dxa"/>
-              <w:bottom w:w="75" w:type="dxa"/>
-              <w:right w:w="75" w:type="dxa"/>
-            </w:tcMar>
-            <w:vAlign w:val="center"/>
+            <w:tcW w:w="0" w:type="auto"/>
+            <w:tcBorders>
+              <w:top w:val="single" w:sz="6" w:space="0" w:color="auto"/>
+              <w:left w:val="single" w:sz="6" w:space="0" w:color="auto"/>
+              <w:bottom w:val="single" w:sz="6" w:space="0" w:color="auto"/>
+              <w:right w:val="single" w:sz="6" w:space="0" w:color="auto"/>
+            </w:tcBorders>
+            <w:tcMar>
+              <w:top w:w="75" w:type="dxa"/>
+              <w:left w:w="75" w:type="dxa"/>
+              <w:bottom w:w="75" w:type="dxa"/>
+              <w:right w:w="75" w:type="dxa"/>
+            </w:tcMar>
+            <w:vAlign w:val="center"/>
+            <w:hideMark/>
           </w:tcPr>
           <w:p>
             <w:pPr>
               <w:pStyle w:val="NormalWeb"/>
               <w:jc w:val="center"/>
               <w:rPr>
-                <w:rFonts w:asciiTheme="minorHAnsi" w:hAnsiTheme="minorHAnsi" w:cstheme="minorHAnsi"/>
                 <w:b/>
                 <w:bCs/>
               </w:rPr>
             </w:pPr>
             <w:r>
               <w:rPr>
-                <w:rFonts w:asciiTheme="minorHAnsi" w:hAnsiTheme="minorHAnsi" w:cstheme="minorHAnsi"/>
-                <w:b/>
-                <w:bCs/>
-              </w:rPr>
-              <w:t>Cons</w:t>
+                <w:b/>
+                <w:bCs/>
+              </w:rPr>
+              <w:t>Estimated cost</w:t>
             </w:r>
           </w:p>
         </w:tc>
         <w:tc>
           <w:tcPr>
-            <w:tcW w:w="3150" w:type="dxa"/>
-            <w:tcBorders>
-              <w:top w:val="single" w:sz="6" w:space="0" w:color="auto"/>
-              <w:left w:val="single" w:sz="6" w:space="0" w:color="auto"/>
-              <w:bottom w:val="single" w:sz="6" w:space="0" w:color="auto"/>
-              <w:right w:val="single" w:sz="6" w:space="0" w:color="auto"/>
-            </w:tcBorders>
-            <w:tcMar>
-              <w:top w:w="75" w:type="dxa"/>
-              <w:left w:w="75" w:type="dxa"/>
-              <w:bottom w:w="75" w:type="dxa"/>
-              <w:right w:w="75" w:type="dxa"/>
-            </w:tcMar>
-            <w:vAlign w:val="center"/>
+            <w:tcW w:w="0" w:type="auto"/>
+            <w:tcBorders>
+              <w:top w:val="single" w:sz="6" w:space="0" w:color="auto"/>
+              <w:left w:val="single" w:sz="6" w:space="0" w:color="auto"/>
+              <w:bottom w:val="single" w:sz="6" w:space="0" w:color="auto"/>
+              <w:right w:val="single" w:sz="6" w:space="0" w:color="auto"/>
+            </w:tcBorders>
+            <w:tcMar>
+              <w:top w:w="75" w:type="dxa"/>
+              <w:left w:w="75" w:type="dxa"/>
+              <w:bottom w:w="75" w:type="dxa"/>
+              <w:right w:w="75" w:type="dxa"/>
+            </w:tcMar>
+            <w:vAlign w:val="center"/>
+            <w:hideMark/>
           </w:tcPr>
           <w:p>
             <w:pPr>
               <w:pStyle w:val="NormalWeb"/>
-              <w:rPr>
-                <w:rFonts w:asciiTheme="minorHAnsi" w:hAnsiTheme="minorHAnsi" w:cstheme="minorHAnsi"/>
-              </w:rPr>
-            </w:pPr>
-          </w:p>
-        </w:tc>
-        <w:tc>
-          <w:tcPr>
-            <w:tcW w:w="4410" w:type="dxa"/>
-            <w:tcBorders>
-              <w:top w:val="single" w:sz="6" w:space="0" w:color="auto"/>
-              <w:left w:val="single" w:sz="6" w:space="0" w:color="auto"/>
-              <w:bottom w:val="single" w:sz="6" w:space="0" w:color="auto"/>
-              <w:right w:val="single" w:sz="6" w:space="0" w:color="auto"/>
-            </w:tcBorders>
-            <w:tcMar>
-              <w:top w:w="75" w:type="dxa"/>
-              <w:left w:w="75" w:type="dxa"/>
-              <w:bottom w:w="75" w:type="dxa"/>
-              <w:right w:w="75" w:type="dxa"/>
-            </w:tcMar>
-            <w:vAlign w:val="center"/>
+            </w:pPr>
+            <w:r>
+              <w:rPr>
+                <w:rStyle w:val="status-macro"/>
+              </w:rPr>
+              <w:t>LARGE</w:t>
+            </w:r>
+          </w:p>
+        </w:tc>
+        <w:tc>
+          <w:tcPr>
+            <w:tcW w:w="0" w:type="auto"/>
+            <w:tcBorders>
+              <w:top w:val="single" w:sz="6" w:space="0" w:color="auto"/>
+              <w:left w:val="single" w:sz="6" w:space="0" w:color="auto"/>
+              <w:bottom w:val="single" w:sz="6" w:space="0" w:color="auto"/>
+              <w:right w:val="single" w:sz="6" w:space="0" w:color="auto"/>
+            </w:tcBorders>
+            <w:tcMar>
+              <w:top w:w="75" w:type="dxa"/>
+              <w:left w:w="75" w:type="dxa"/>
+              <w:bottom w:w="75" w:type="dxa"/>
+              <w:right w:w="75" w:type="dxa"/>
+            </w:tcMar>
+            <w:vAlign w:val="center"/>
+            <w:hideMark/>
           </w:tcPr>
           <w:p>
             <w:pPr>
               <w:pStyle w:val="NormalWeb"/>
-              <w:rPr>
-                <w:rFonts w:asciiTheme="minorHAnsi" w:hAnsiTheme="minorHAnsi" w:cstheme="minorHAnsi"/>
-              </w:rPr>
-            </w:pPr>
-          </w:p>
-        </w:tc>
-      </w:tr>
-      <w:tr>
-        <w:trPr>
-          <w:divId w:val="471870221"/>
-          <w:cantSplit/>
-        </w:trPr>
-        <w:tc>
-          <w:tcPr>
-            <w:tcW w:w="1612" w:type="dxa"/>
-            <w:tcBorders>
-              <w:top w:val="single" w:sz="6" w:space="0" w:color="auto"/>
-              <w:left w:val="single" w:sz="6" w:space="0" w:color="auto"/>
-              <w:bottom w:val="single" w:sz="6" w:space="0" w:color="auto"/>
-              <w:right w:val="single" w:sz="6" w:space="0" w:color="auto"/>
-            </w:tcBorders>
-            <w:tcMar>
-              <w:top w:w="75" w:type="dxa"/>
-              <w:left w:w="75" w:type="dxa"/>
-              <w:bottom w:w="75" w:type="dxa"/>
-              <w:right w:w="75" w:type="dxa"/>
-            </w:tcMar>
-            <w:vAlign w:val="center"/>
-            <w:hideMark/>
-          </w:tcPr>
-          <w:p>
-            <w:pPr>
-              <w:pStyle w:val="NormalWeb"/>
-              <w:jc w:val="center"/>
-              <w:rPr>
-                <w:rFonts w:asciiTheme="minorHAnsi" w:hAnsiTheme="minorHAnsi" w:cstheme="minorHAnsi"/>
-                <w:b/>
-                <w:bCs/>
-              </w:rPr>
             </w:pPr>
             <w:r>
               <w:rPr>
-                <w:rFonts w:asciiTheme="minorHAnsi" w:hAnsiTheme="minorHAnsi" w:cstheme="minorHAnsi"/>
-                <w:b/>
-                <w:bCs/>
-              </w:rPr>
-              <w:t>Business Risk</w:t>
-            </w:r>
-          </w:p>
-        </w:tc>
-        <w:tc>
-          <w:tcPr>
-            <w:tcW w:w="3150" w:type="dxa"/>
-            <w:tcBorders>
-              <w:top w:val="single" w:sz="6" w:space="0" w:color="auto"/>
-              <w:left w:val="single" w:sz="6" w:space="0" w:color="auto"/>
-              <w:bottom w:val="single" w:sz="6" w:space="0" w:color="auto"/>
-              <w:right w:val="single" w:sz="6" w:space="0" w:color="auto"/>
-            </w:tcBorders>
-            <w:tcMar>
-              <w:top w:w="75" w:type="dxa"/>
-              <w:left w:w="75" w:type="dxa"/>
-              <w:bottom w:w="75" w:type="dxa"/>
-              <w:right w:w="75" w:type="dxa"/>
-            </w:tcMar>
-            <w:vAlign w:val="center"/>
-            <w:hideMark/>
-          </w:tcPr>
-          <w:p>
-            <w:pPr>
-              <w:pStyle w:val="NormalWeb"/>
-              <w:rPr>
-                <w:rFonts w:asciiTheme="minorHAnsi" w:hAnsiTheme="minorHAnsi" w:cstheme="minorHAnsi"/>
-              </w:rPr>
-            </w:pPr>
-            <w:r>
-              <w:rPr>
                 <w:rStyle w:val="status-macro"/>
-                <w:rFonts w:asciiTheme="minorHAnsi" w:hAnsiTheme="minorHAnsi" w:cstheme="minorHAnsi"/>
-              </w:rPr>
-              <w:t>HIGH</w:t>
-            </w:r>
-          </w:p>
-        </w:tc>
-        <w:tc>
-          <w:tcPr>
-            <w:tcW w:w="4410" w:type="dxa"/>
-            <w:tcBorders>
-              <w:top w:val="single" w:sz="6" w:space="0" w:color="auto"/>
-              <w:left w:val="single" w:sz="6" w:space="0" w:color="auto"/>
-              <w:bottom w:val="single" w:sz="6" w:space="0" w:color="auto"/>
-              <w:right w:val="single" w:sz="6" w:space="0" w:color="auto"/>
-            </w:tcBorders>
-            <w:tcMar>
-              <w:top w:w="75" w:type="dxa"/>
-              <w:left w:w="75" w:type="dxa"/>
-              <w:bottom w:w="75" w:type="dxa"/>
-              <w:right w:w="75" w:type="dxa"/>
-            </w:tcMar>
-            <w:vAlign w:val="center"/>
-            <w:hideMark/>
-          </w:tcPr>
-          <w:p>
-            <w:pPr>
-              <w:pStyle w:val="NormalWeb"/>
-              <w:rPr>
-                <w:rFonts w:asciiTheme="minorHAnsi" w:hAnsiTheme="minorHAnsi" w:cstheme="minorHAnsi"/>
-              </w:rPr>
-            </w:pPr>
-            <w:r>
-              <w:rPr>
-                <w:rStyle w:val="status-macro"/>
-                <w:rFonts w:asciiTheme="minorHAnsi" w:hAnsiTheme="minorHAnsi" w:cstheme="minorHAnsi"/>
-              </w:rPr>
-              <w:t>LOW</w:t>
+              </w:rPr>
+              <w:t>MEDIUM</w:t>
             </w:r>
           </w:p>
         </w:tc>
@@ -1228,16 +1333,57 @@
       <w:pPr>
         <w:pStyle w:val="Heading2"/>
         <w:rPr>
-          <w:rFonts w:asciiTheme="minorHAnsi" w:eastAsia="Times New Roman" w:hAnsiTheme="minorHAnsi" w:cstheme="minorHAnsi"/>
+          <w:rFonts w:eastAsia="Times New Roman"/>
         </w:rPr>
       </w:pPr>
       <w:r>
         <w:rPr>
-          <w:rFonts w:asciiTheme="minorHAnsi" w:eastAsia="Times New Roman" w:hAnsiTheme="minorHAnsi" w:cstheme="minorHAnsi"/>
+          <w:rFonts w:eastAsia="Times New Roman"/>
+        </w:rPr>
+        <w:t>Action items</w:t>
+      </w:r>
+    </w:p>
+    <w:p>
+      <w:pPr>
+        <w:numPr>
+          <w:ilvl w:val="0"/>
+          <w:numId w:val="3"/>
+        </w:numPr>
+        <w:spacing w:before="100" w:beforeAutospacing="1" w:after="100" w:afterAutospacing="1"/>
+        <w:rPr>
+          <w:rFonts w:eastAsia="Times New Roman"/>
+        </w:rPr>
+      </w:pPr>
+    </w:p>
+    <w:p>
+      <w:pPr>
+        <w:pStyle w:val="Heading2"/>
+        <w:rPr>
+          <w:rFonts w:eastAsia="Times New Roman"/>
+        </w:rPr>
+      </w:pPr>
+      <w:r>
+        <w:rPr>
+          <w:rFonts w:eastAsia="Times New Roman"/>
         </w:rPr>
         <w:t>Outcome</w:t>
       </w:r>
     </w:p>
+    <w:p>
+      <w:pPr>
+        <w:spacing w:before="100" w:beforeAutospacing="1" w:after="100" w:afterAutospacing="1"/>
+        <w:rPr>
+          <w:rFonts w:eastAsia="Times New Roman"/>
+        </w:rPr>
+      </w:pPr>
+      <w:r>
+        <w:rPr>
+          <w:rFonts w:eastAsia="Times New Roman"/>
+        </w:rPr>
+        <w:t>Summarize the outcome</w:t>
+      </w:r>
+    </w:p>
+    <w:p/>
     <w:sectPr>
       <w:pgSz w:w="12240" w:h="15840"/>
       <w:pgMar w:top="1440" w:right="1440" w:bottom="1440" w:left="1440" w:header="720" w:footer="720" w:gutter="0"/>
@@ -1248,8 +1394,358 @@
 </w:document>
 </file>
 
+<file path=word/endnotes.xml><?xml version="1.0" encoding="utf-8"?>
+<w:endnotes xmlns:wpc="http://schemas.microsoft.com/office/word/2010/wordprocessingCanvas" xmlns:cx="http://schemas.microsoft.com/office/drawing/2014/chartex" xmlns:cx1="http://schemas.microsoft.com/office/drawing/2015/9/8/chartex" xmlns:cx2="http://schemas.microsoft.com/office/drawing/2015/10/21/chartex" xmlns:cx3="http://schemas.microsoft.com/office/drawing/2016/5/9/chartex" xmlns:cx4="http://schemas.microsoft.com/office/drawing/2016/5/10/chartex" xmlns:cx5="http://schemas.microsoft.com/office/drawing/2016/5/11/chartex" xmlns:cx6="http://schemas.microsoft.com/office/drawing/2016/5/12/chartex" xmlns:cx7="http://schemas.microsoft.com/office/drawing/2016/5/13/chartex" xmlns:cx8="http://schemas.microsoft.com/office/drawing/2016/5/14/chartex" xmlns:mc="http://schemas.openxmlformats.org/markup-compatibility/2006" xmlns:aink="http://schemas.microsoft.com/office/drawing/2016/ink" xmlns:am3d="http://schemas.microsoft.com/office/drawing/2017/model3d" xmlns:o="urn:schemas-microsoft-com:office:office" xmlns:r="http://schemas.openxmlformats.org/officeDocument/2006/relationships" xmlns:m="http://schemas.openxmlformats.org/officeDocument/2006/math" xmlns:v="urn:schemas-microsoft-com:vml" xmlns:wp14="http://schemas.microsoft.com/office/word/2010/wordprocessingDrawing" xmlns:wp="http://schemas.openxmlformats.org/drawingml/2006/wordprocessingDrawing" xmlns:w10="urn:schemas-microsoft-com:office:word" xmlns:w="http://schemas.openxmlformats.org/wordprocessingml/2006/main" xmlns:w14="http://schemas.microsoft.com/office/word/2010/wordml" xmlns:w15="http://schemas.microsoft.com/office/word/2012/wordml" xmlns:w16cid="http://schemas.microsoft.com/office/word/2016/wordml/cid" xmlns:w16se="http://schemas.microsoft.com/office/word/2015/wordml/symex" xmlns:wpg="http://schemas.microsoft.com/office/word/2010/wordprocessingGroup" xmlns:wpi="http://schemas.microsoft.com/office/word/2010/wordprocessingInk" xmlns:wne="http://schemas.microsoft.com/office/word/2006/wordml" xmlns:wps="http://schemas.microsoft.com/office/word/2010/wordprocessingShape" mc:Ignorable="w14 w15 w16se w16cid wp14">
+  <w:endnote w:type="separator" w:id="-1">
+    <w:p>
+      <w:r>
+        <w:separator/>
+      </w:r>
+    </w:p>
+  </w:endnote>
+  <w:endnote w:type="continuationSeparator" w:id="0">
+    <w:p>
+      <w:r>
+        <w:continuationSeparator/>
+      </w:r>
+    </w:p>
+  </w:endnote>
+</w:endnotes>
+</file>
+
+<file path=word/footnotes.xml><?xml version="1.0" encoding="utf-8"?>
+<w:footnotes xmlns:wpc="http://schemas.microsoft.com/office/word/2010/wordprocessingCanvas" xmlns:cx="http://schemas.microsoft.com/office/drawing/2014/chartex" xmlns:cx1="http://schemas.microsoft.com/office/drawing/2015/9/8/chartex" xmlns:cx2="http://schemas.microsoft.com/office/drawing/2015/10/21/chartex" xmlns:cx3="http://schemas.microsoft.com/office/drawing/2016/5/9/chartex" xmlns:cx4="http://schemas.microsoft.com/office/drawing/2016/5/10/chartex" xmlns:cx5="http://schemas.microsoft.com/office/drawing/2016/5/11/chartex" xmlns:cx6="http://schemas.microsoft.com/office/drawing/2016/5/12/chartex" xmlns:cx7="http://schemas.microsoft.com/office/drawing/2016/5/13/chartex" xmlns:cx8="http://schemas.microsoft.com/office/drawing/2016/5/14/chartex" xmlns:mc="http://schemas.openxmlformats.org/markup-compatibility/2006" xmlns:aink="http://schemas.microsoft.com/office/drawing/2016/ink" xmlns:am3d="http://schemas.microsoft.com/office/drawing/2017/model3d" xmlns:o="urn:schemas-microsoft-com:office:office" xmlns:r="http://schemas.openxmlformats.org/officeDocument/2006/relationships" xmlns:m="http://schemas.openxmlformats.org/officeDocument/2006/math" xmlns:v="urn:schemas-microsoft-com:vml" xmlns:wp14="http://schemas.microsoft.com/office/word/2010/wordprocessingDrawing" xmlns:wp="http://schemas.openxmlformats.org/drawingml/2006/wordprocessingDrawing" xmlns:w10="urn:schemas-microsoft-com:office:word" xmlns:w="http://schemas.openxmlformats.org/wordprocessingml/2006/main" xmlns:w14="http://schemas.microsoft.com/office/word/2010/wordml" xmlns:w15="http://schemas.microsoft.com/office/word/2012/wordml" xmlns:w16cid="http://schemas.microsoft.com/office/word/2016/wordml/cid" xmlns:w16se="http://schemas.microsoft.com/office/word/2015/wordml/symex" xmlns:wpg="http://schemas.microsoft.com/office/word/2010/wordprocessingGroup" xmlns:wpi="http://schemas.microsoft.com/office/word/2010/wordprocessingInk" xmlns:wne="http://schemas.microsoft.com/office/word/2006/wordml" xmlns:wps="http://schemas.microsoft.com/office/word/2010/wordprocessingShape" mc:Ignorable="w14 w15 w16se w16cid wp14">
+  <w:footnote w:type="separator" w:id="-1">
+    <w:p>
+      <w:r>
+        <w:separator/>
+      </w:r>
+    </w:p>
+  </w:footnote>
+  <w:footnote w:type="continuationSeparator" w:id="0">
+    <w:p>
+      <w:r>
+        <w:continuationSeparator/>
+      </w:r>
+    </w:p>
+  </w:footnote>
+</w:footnotes>
+</file>
+
+<file path=word/numbering.xml><?xml version="1.0" encoding="utf-8"?>
+<w:numbering xmlns:wpc="http://schemas.microsoft.com/office/word/2010/wordprocessingCanvas" xmlns:cx="http://schemas.microsoft.com/office/drawing/2014/chartex" xmlns:cx1="http://schemas.microsoft.com/office/drawing/2015/9/8/chartex" xmlns:cx2="http://schemas.microsoft.com/office/drawing/2015/10/21/chartex" xmlns:cx3="http://schemas.microsoft.com/office/drawing/2016/5/9/chartex" xmlns:cx4="http://schemas.microsoft.com/office/drawing/2016/5/10/chartex" xmlns:cx5="http://schemas.microsoft.com/office/drawing/2016/5/11/chartex" xmlns:cx6="http://schemas.microsoft.com/office/drawing/2016/5/12/chartex" xmlns:cx7="http://schemas.microsoft.com/office/drawing/2016/5/13/chartex" xmlns:cx8="http://schemas.microsoft.com/office/drawing/2016/5/14/chartex" xmlns:mc="http://schemas.openxmlformats.org/markup-compatibility/2006" xmlns:aink="http://schemas.microsoft.com/office/drawing/2016/ink" xmlns:am3d="http://schemas.microsoft.com/office/drawing/2017/model3d" xmlns:o="urn:schemas-microsoft-com:office:office" xmlns:r="http://schemas.openxmlformats.org/officeDocument/2006/relationships" xmlns:m="http://schemas.openxmlformats.org/officeDocument/2006/math" xmlns:v="urn:schemas-microsoft-com:vml" xmlns:wp14="http://schemas.microsoft.com/office/word/2010/wordprocessingDrawing" xmlns:wp="http://schemas.openxmlformats.org/drawingml/2006/wordprocessingDrawing" xmlns:w10="urn:schemas-microsoft-com:office:word" xmlns:w="http://schemas.openxmlformats.org/wordprocessingml/2006/main" xmlns:w14="http://schemas.microsoft.com/office/word/2010/wordml" xmlns:w15="http://schemas.microsoft.com/office/word/2012/wordml" xmlns:w16cid="http://schemas.microsoft.com/office/word/2016/wordml/cid" xmlns:w16se="http://schemas.microsoft.com/office/word/2015/wordml/symex" xmlns:wpg="http://schemas.microsoft.com/office/word/2010/wordprocessingGroup" xmlns:wpi="http://schemas.microsoft.com/office/word/2010/wordprocessingInk" xmlns:wne="http://schemas.microsoft.com/office/word/2006/wordml" xmlns:wps="http://schemas.microsoft.com/office/word/2010/wordprocessingShape" mc:Ignorable="w14 w15 w16se w16cid wp14">
+  <w:abstractNum w:abstractNumId="0" w15:restartNumberingAfterBreak="0">
+    <w:nsid w:val="4B151B54"/>
+    <w:multiLevelType w:val="multilevel"/>
+    <w:tmpl w:val="35C09008"/>
+    <w:lvl w:ilvl="0">
+      <w:start w:val="1"/>
+      <w:numFmt w:val="bullet"/>
+      <w:lvlText w:val=""/>
+      <w:lvlJc w:val="left"/>
+      <w:pPr>
+        <w:tabs>
+          <w:tab w:val="num" w:pos="720"/>
+        </w:tabs>
+        <w:ind w:left="720" w:hanging="360"/>
+      </w:pPr>
+      <w:rPr>
+        <w:rFonts w:ascii="Symbol" w:hAnsi="Symbol" w:hint="default"/>
+        <w:sz w:val="20"/>
+      </w:rPr>
+    </w:lvl>
+    <w:lvl w:ilvl="1" w:tentative="1">
+      <w:start w:val="1"/>
+      <w:numFmt w:val="bullet"/>
+      <w:lvlText w:val=""/>
+      <w:lvlJc w:val="left"/>
+      <w:pPr>
+        <w:tabs>
+          <w:tab w:val="num" w:pos="1440"/>
+        </w:tabs>
+        <w:ind w:left="1440" w:hanging="360"/>
+      </w:pPr>
+      <w:rPr>
+        <w:rFonts w:ascii="Symbol" w:hAnsi="Symbol" w:hint="default"/>
+        <w:sz w:val="20"/>
+      </w:rPr>
+    </w:lvl>
+    <w:lvl w:ilvl="2" w:tentative="1">
+      <w:start w:val="1"/>
+      <w:numFmt w:val="bullet"/>
+      <w:lvlText w:val=""/>
+      <w:lvlJc w:val="left"/>
+      <w:pPr>
+        <w:tabs>
+          <w:tab w:val="num" w:pos="2160"/>
+        </w:tabs>
+        <w:ind w:left="2160" w:hanging="360"/>
+      </w:pPr>
+      <w:rPr>
+        <w:rFonts w:ascii="Symbol" w:hAnsi="Symbol" w:hint="default"/>
+        <w:sz w:val="20"/>
+      </w:rPr>
+    </w:lvl>
+    <w:lvl w:ilvl="3" w:tentative="1">
+      <w:start w:val="1"/>
+      <w:numFmt w:val="bullet"/>
+      <w:lvlText w:val=""/>
+      <w:lvlJc w:val="left"/>
+      <w:pPr>
+        <w:tabs>
+          <w:tab w:val="num" w:pos="2880"/>
+        </w:tabs>
+        <w:ind w:left="2880" w:hanging="360"/>
+      </w:pPr>
+      <w:rPr>
+        <w:rFonts w:ascii="Symbol" w:hAnsi="Symbol" w:hint="default"/>
+        <w:sz w:val="20"/>
+      </w:rPr>
+    </w:lvl>
+    <w:lvl w:ilvl="4" w:tentative="1">
+      <w:start w:val="1"/>
+      <w:numFmt w:val="bullet"/>
+      <w:lvlText w:val=""/>
+      <w:lvlJc w:val="left"/>
+      <w:pPr>
+        <w:tabs>
+          <w:tab w:val="num" w:pos="3600"/>
+        </w:tabs>
+        <w:ind w:left="3600" w:hanging="360"/>
+      </w:pPr>
+      <w:rPr>
+        <w:rFonts w:ascii="Symbol" w:hAnsi="Symbol" w:hint="default"/>
+        <w:sz w:val="20"/>
+      </w:rPr>
+    </w:lvl>
+    <w:lvl w:ilvl="5" w:tentative="1">
+      <w:start w:val="1"/>
+      <w:numFmt w:val="bullet"/>
+      <w:lvlText w:val=""/>
+      <w:lvlJc w:val="left"/>
+      <w:pPr>
+        <w:tabs>
+          <w:tab w:val="num" w:pos="4320"/>
+        </w:tabs>
+        <w:ind w:left="4320" w:hanging="360"/>
+      </w:pPr>
+      <w:rPr>
+        <w:rFonts w:ascii="Symbol" w:hAnsi="Symbol" w:hint="default"/>
+        <w:sz w:val="20"/>
+      </w:rPr>
+    </w:lvl>
+    <w:lvl w:ilvl="6" w:tentative="1">
+      <w:start w:val="1"/>
+      <w:numFmt w:val="bullet"/>
+      <w:lvlText w:val=""/>
+      <w:lvlJc w:val="left"/>
+      <w:pPr>
+        <w:tabs>
+          <w:tab w:val="num" w:pos="5040"/>
+        </w:tabs>
+        <w:ind w:left="5040" w:hanging="360"/>
+      </w:pPr>
+      <w:rPr>
+        <w:rFonts w:ascii="Symbol" w:hAnsi="Symbol" w:hint="default"/>
+        <w:sz w:val="20"/>
+      </w:rPr>
+    </w:lvl>
+    <w:lvl w:ilvl="7" w:tentative="1">
+      <w:start w:val="1"/>
+      <w:numFmt w:val="bullet"/>
+      <w:lvlText w:val=""/>
+      <w:lvlJc w:val="left"/>
+      <w:pPr>
+        <w:tabs>
+          <w:tab w:val="num" w:pos="5760"/>
+        </w:tabs>
+        <w:ind w:left="5760" w:hanging="360"/>
+      </w:pPr>
+      <w:rPr>
+        <w:rFonts w:ascii="Symbol" w:hAnsi="Symbol" w:hint="default"/>
+        <w:sz w:val="20"/>
+      </w:rPr>
+    </w:lvl>
+    <w:lvl w:ilvl="8" w:tentative="1">
+      <w:start w:val="1"/>
+      <w:numFmt w:val="bullet"/>
+      <w:lvlText w:val=""/>
+      <w:lvlJc w:val="left"/>
+      <w:pPr>
+        <w:tabs>
+          <w:tab w:val="num" w:pos="6480"/>
+        </w:tabs>
+        <w:ind w:left="6480" w:hanging="360"/>
+      </w:pPr>
+      <w:rPr>
+        <w:rFonts w:ascii="Symbol" w:hAnsi="Symbol" w:hint="default"/>
+        <w:sz w:val="20"/>
+      </w:rPr>
+    </w:lvl>
+  </w:abstractNum>
+  <w:abstractNum w:abstractNumId="1" w15:restartNumberingAfterBreak="0">
+    <w:nsid w:val="6B5F6C4C"/>
+    <w:multiLevelType w:val="multilevel"/>
+    <w:tmpl w:val="E19A8486"/>
+    <w:lvl w:ilvl="0">
+      <w:start w:val="1"/>
+      <w:numFmt w:val="bullet"/>
+      <w:lvlText w:val=""/>
+      <w:lvlJc w:val="left"/>
+      <w:pPr>
+        <w:tabs>
+          <w:tab w:val="num" w:pos="720"/>
+        </w:tabs>
+        <w:ind w:left="720" w:hanging="360"/>
+      </w:pPr>
+      <w:rPr>
+        <w:rFonts w:ascii="Symbol" w:hAnsi="Symbol" w:hint="default"/>
+        <w:sz w:val="20"/>
+      </w:rPr>
+    </w:lvl>
+    <w:lvl w:ilvl="1">
+      <w:start w:val="1"/>
+      <w:numFmt w:val="bullet"/>
+      <w:lvlText w:val="o"/>
+      <w:lvlJc w:val="left"/>
+      <w:pPr>
+        <w:tabs>
+          <w:tab w:val="num" w:pos="1440"/>
+        </w:tabs>
+        <w:ind w:left="1440" w:hanging="360"/>
+      </w:pPr>
+      <w:rPr>
+        <w:rFonts w:ascii="Courier New" w:hAnsi="Courier New" w:cs="Times New Roman" w:hint="default"/>
+        <w:sz w:val="20"/>
+      </w:rPr>
+    </w:lvl>
+    <w:lvl w:ilvl="2">
+      <w:start w:val="1"/>
+      <w:numFmt w:val="bullet"/>
+      <w:lvlText w:val=""/>
+      <w:lvlJc w:val="left"/>
+      <w:pPr>
+        <w:tabs>
+          <w:tab w:val="num" w:pos="2160"/>
+        </w:tabs>
+        <w:ind w:left="2160" w:hanging="360"/>
+      </w:pPr>
+      <w:rPr>
+        <w:rFonts w:ascii="Wingdings" w:hAnsi="Wingdings" w:hint="default"/>
+        <w:sz w:val="20"/>
+      </w:rPr>
+    </w:lvl>
+    <w:lvl w:ilvl="3">
+      <w:start w:val="1"/>
+      <w:numFmt w:val="bullet"/>
+      <w:lvlText w:val=""/>
+      <w:lvlJc w:val="left"/>
+      <w:pPr>
+        <w:tabs>
+          <w:tab w:val="num" w:pos="2880"/>
+        </w:tabs>
+        <w:ind w:left="2880" w:hanging="360"/>
+      </w:pPr>
+      <w:rPr>
+        <w:rFonts w:ascii="Wingdings" w:hAnsi="Wingdings" w:hint="default"/>
+        <w:sz w:val="20"/>
+      </w:rPr>
+    </w:lvl>
+    <w:lvl w:ilvl="4">
+      <w:start w:val="1"/>
+      <w:numFmt w:val="bullet"/>
+      <w:lvlText w:val=""/>
+      <w:lvlJc w:val="left"/>
+      <w:pPr>
+        <w:tabs>
+          <w:tab w:val="num" w:pos="3600"/>
+        </w:tabs>
+        <w:ind w:left="3600" w:hanging="360"/>
+      </w:pPr>
+      <w:rPr>
+        <w:rFonts w:ascii="Wingdings" w:hAnsi="Wingdings" w:hint="default"/>
+        <w:sz w:val="20"/>
+      </w:rPr>
+    </w:lvl>
+    <w:lvl w:ilvl="5">
+      <w:start w:val="1"/>
+      <w:numFmt w:val="bullet"/>
+      <w:lvlText w:val=""/>
+      <w:lvlJc w:val="left"/>
+      <w:pPr>
+        <w:tabs>
+          <w:tab w:val="num" w:pos="4320"/>
+        </w:tabs>
+        <w:ind w:left="4320" w:hanging="360"/>
+      </w:pPr>
+      <w:rPr>
+        <w:rFonts w:ascii="Wingdings" w:hAnsi="Wingdings" w:hint="default"/>
+        <w:sz w:val="20"/>
+      </w:rPr>
+    </w:lvl>
+    <w:lvl w:ilvl="6">
+      <w:start w:val="1"/>
+      <w:numFmt w:val="bullet"/>
+      <w:lvlText w:val=""/>
+      <w:lvlJc w:val="left"/>
+      <w:pPr>
+        <w:tabs>
+          <w:tab w:val="num" w:pos="5040"/>
+        </w:tabs>
+        <w:ind w:left="5040" w:hanging="360"/>
+      </w:pPr>
+      <w:rPr>
+        <w:rFonts w:ascii="Wingdings" w:hAnsi="Wingdings" w:hint="default"/>
+        <w:sz w:val="20"/>
+      </w:rPr>
+    </w:lvl>
+    <w:lvl w:ilvl="7">
+      <w:start w:val="1"/>
+      <w:numFmt w:val="bullet"/>
+      <w:lvlText w:val=""/>
+      <w:lvlJc w:val="left"/>
+      <w:pPr>
+        <w:tabs>
+          <w:tab w:val="num" w:pos="5760"/>
+        </w:tabs>
+        <w:ind w:left="5760" w:hanging="360"/>
+      </w:pPr>
+      <w:rPr>
+        <w:rFonts w:ascii="Wingdings" w:hAnsi="Wingdings" w:hint="default"/>
+        <w:sz w:val="20"/>
+      </w:rPr>
+    </w:lvl>
+    <w:lvl w:ilvl="8">
+      <w:start w:val="1"/>
+      <w:numFmt w:val="bullet"/>
+      <w:lvlText w:val=""/>
+      <w:lvlJc w:val="left"/>
+      <w:pPr>
+        <w:tabs>
+          <w:tab w:val="num" w:pos="6480"/>
+        </w:tabs>
+        <w:ind w:left="6480" w:hanging="360"/>
+      </w:pPr>
+      <w:rPr>
+        <w:rFonts w:ascii="Wingdings" w:hAnsi="Wingdings" w:hint="default"/>
+        <w:sz w:val="20"/>
+      </w:rPr>
+    </w:lvl>
+  </w:abstractNum>
+  <w:num w:numId="1">
+    <w:abstractNumId w:val="0"/>
+  </w:num>
+  <w:num w:numId="2">
+    <w:abstractNumId w:val="1"/>
+  </w:num>
+  <w:num w:numId="3">
+    <w:abstractNumId w:val="1"/>
+  </w:num>
+</w:numbering>
+</file>
+
 <file path=word/styles.xml><?xml version="1.0" encoding="utf-8"?>
-<w:styles xmlns:mc="http://schemas.openxmlformats.org/markup-compatibility/2006" xmlns:r="http://schemas.openxmlformats.org/officeDocument/2006/relationships" xmlns:w="http://schemas.openxmlformats.org/wordprocessingml/2006/main" xmlns:w14="http://schemas.microsoft.com/office/word/2010/wordml" xmlns:w15="http://schemas.microsoft.com/office/word/2012/wordml" xmlns:w16cex="http://schemas.microsoft.com/office/word/2018/wordml/cex" xmlns:w16cid="http://schemas.microsoft.com/office/word/2016/wordml/cid" xmlns:w16="http://schemas.microsoft.com/office/word/2018/wordml" xmlns:w16sdtdh="http://schemas.microsoft.com/office/word/2020/wordml/sdtdatahash" xmlns:w16se="http://schemas.microsoft.com/office/word/2015/wordml/symex" mc:Ignorable="w14 w15 w16se w16cid w16 w16cex w16sdtdh">
+<w:styles xmlns:mc="http://schemas.openxmlformats.org/markup-compatibility/2006" xmlns:r="http://schemas.openxmlformats.org/officeDocument/2006/relationships" xmlns:w="http://schemas.openxmlformats.org/wordprocessingml/2006/main" xmlns:w14="http://schemas.microsoft.com/office/word/2010/wordml" xmlns:w15="http://schemas.microsoft.com/office/word/2012/wordml" xmlns:w16cid="http://schemas.microsoft.com/office/word/2016/wordml/cid" xmlns:w16se="http://schemas.microsoft.com/office/word/2015/wordml/symex" mc:Ignorable="w14 w15 w16se w16cid">
   <w:docDefaults>
     <w:rPrDefault>
       <w:rPr>
@@ -1259,7 +1755,7 @@
     </w:rPrDefault>
     <w:pPrDefault/>
   </w:docDefaults>
-  <w:latentStyles w:defLockedState="0" w:defUIPriority="99" w:defSemiHidden="0" w:defUnhideWhenUsed="0" w:defQFormat="0" w:count="376">
+  <w:latentStyles w:defLockedState="0" w:defUIPriority="99" w:defSemiHidden="0" w:defUnhideWhenUsed="0" w:defQFormat="0" w:count="375">
     <w:lsdException w:name="Normal" w:uiPriority="0" w:qFormat="1"/>
     <w:lsdException w:name="heading 1" w:uiPriority="9" w:qFormat="1"/>
     <w:lsdException w:name="heading 2" w:uiPriority="9" w:qFormat="1"/>
@@ -1635,7 +2131,6 @@
     <w:lsdException w:name="Smart Hyperlink" w:semiHidden="1" w:unhideWhenUsed="1"/>
     <w:lsdException w:name="Hashtag" w:semiHidden="1" w:unhideWhenUsed="1"/>
     <w:lsdException w:name="Unresolved Mention" w:semiHidden="1" w:unhideWhenUsed="1"/>
-    <w:lsdException w:name="Smart Link" w:semiHidden="1" w:unhideWhenUsed="1"/>
   </w:latentStyles>
   <w:style w:type="paragraph" w:default="1" w:styleId="Normal">
     <w:name w:val="Normal"/>
@@ -1761,7 +2256,6 @@
     <w:name w:val="msonormal"/>
     <w:basedOn w:val="Normal"/>
     <w:uiPriority w:val="99"/>
-    <w:semiHidden/>
     <w:pPr>
       <w:spacing w:before="100" w:beforeAutospacing="1" w:after="100" w:afterAutospacing="1"/>
     </w:pPr>
@@ -1775,6 +2269,60 @@
     <w:pPr>
       <w:spacing w:before="100" w:beforeAutospacing="1" w:after="100" w:afterAutospacing="1"/>
     </w:pPr>
+  </w:style>
+  <w:style w:type="paragraph" w:styleId="Header">
+    <w:name w:val="header"/>
+    <w:basedOn w:val="Normal"/>
+    <w:link w:val="HeaderChar"/>
+    <w:uiPriority w:val="99"/>
+    <w:semiHidden/>
+    <w:unhideWhenUsed/>
+    <w:pPr>
+      <w:tabs>
+        <w:tab w:val="center" w:pos="4680"/>
+        <w:tab w:val="right" w:pos="9360"/>
+      </w:tabs>
+    </w:pPr>
+  </w:style>
+  <w:style w:type="character" w:customStyle="1" w:styleId="HeaderChar">
+    <w:name w:val="Header Char"/>
+    <w:basedOn w:val="DefaultParagraphFont"/>
+    <w:link w:val="Header"/>
+    <w:uiPriority w:val="99"/>
+    <w:semiHidden/>
+    <w:locked/>
+    <w:rPr>
+      <w:rFonts w:ascii="Times New Roman" w:eastAsiaTheme="minorEastAsia" w:hAnsi="Times New Roman" w:cs="Times New Roman" w:hint="default"/>
+      <w:sz w:val="24"/>
+      <w:szCs w:val="24"/>
+    </w:rPr>
+  </w:style>
+  <w:style w:type="paragraph" w:styleId="Footer">
+    <w:name w:val="footer"/>
+    <w:basedOn w:val="Normal"/>
+    <w:link w:val="FooterChar"/>
+    <w:uiPriority w:val="99"/>
+    <w:semiHidden/>
+    <w:unhideWhenUsed/>
+    <w:pPr>
+      <w:tabs>
+        <w:tab w:val="center" w:pos="4680"/>
+        <w:tab w:val="right" w:pos="9360"/>
+      </w:tabs>
+    </w:pPr>
+  </w:style>
+  <w:style w:type="character" w:customStyle="1" w:styleId="FooterChar">
+    <w:name w:val="Footer Char"/>
+    <w:basedOn w:val="DefaultParagraphFont"/>
+    <w:link w:val="Footer"/>
+    <w:uiPriority w:val="99"/>
+    <w:semiHidden/>
+    <w:locked/>
+    <w:rPr>
+      <w:rFonts w:ascii="Times New Roman" w:eastAsiaTheme="minorEastAsia" w:hAnsi="Times New Roman" w:cs="Times New Roman" w:hint="default"/>
+      <w:sz w:val="24"/>
+      <w:szCs w:val="24"/>
+    </w:rPr>
   </w:style>
   <w:style w:type="character" w:customStyle="1" w:styleId="status-macro">
     <w:name w:val="status-macro"/>

</xml_diff>